<commit_message>
added week4 lab stuff
</commit_message>
<xml_diff>
--- a/week4/lab4/Lab4_ColeBardin_AnswerSheet.docx
+++ b/week4/lab4/Lab4_ColeBardin_AnswerSheet.docx
@@ -1,6 +1,6 @@
 
 <file path=word/document.xml><?xml version="1.0" encoding="utf-8"?>
-<w:document xmlns:wpc="http://schemas.microsoft.com/office/word/2010/wordprocessingCanvas" xmlns:cx="http://schemas.microsoft.com/office/drawing/2014/chartex" xmlns:cx1="http://schemas.microsoft.com/office/drawing/2015/9/8/chartex" xmlns:cx2="http://schemas.microsoft.com/office/drawing/2015/10/21/chartex" xmlns:cx3="http://schemas.microsoft.com/office/drawing/2016/5/9/chartex" xmlns:cx4="http://schemas.microsoft.com/office/drawing/2016/5/10/chartex" xmlns:cx5="http://schemas.microsoft.com/office/drawing/2016/5/11/chartex" xmlns:cx6="http://schemas.microsoft.com/office/drawing/2016/5/12/chartex" xmlns:cx7="http://schemas.microsoft.com/office/drawing/2016/5/13/chartex" xmlns:cx8="http://schemas.microsoft.com/office/drawing/2016/5/14/chartex" xmlns:mc="http://schemas.openxmlformats.org/markup-compatibility/2006" xmlns:aink="http://schemas.microsoft.com/office/drawing/2016/ink" xmlns:am3d="http://schemas.microsoft.com/office/drawing/2017/model3d" xmlns:o="urn:schemas-microsoft-com:office:office" xmlns:r="http://schemas.openxmlformats.org/officeDocument/2006/relationships" xmlns:m="http://schemas.openxmlformats.org/officeDocument/2006/math" xmlns:v="urn:schemas-microsoft-com:vml" xmlns:wp14="http://schemas.microsoft.com/office/word/2010/wordprocessingDrawing" xmlns:wp="http://schemas.openxmlformats.org/drawingml/2006/wordprocessingDrawing" xmlns:w10="urn:schemas-microsoft-com:office:word" xmlns:w="http://schemas.openxmlformats.org/wordprocessingml/2006/main" xmlns:w14="http://schemas.microsoft.com/office/word/2010/wordml" xmlns:w15="http://schemas.microsoft.com/office/word/2012/wordml" xmlns:w16cex="http://schemas.microsoft.com/office/word/2018/wordml/cex" xmlns:w16cid="http://schemas.microsoft.com/office/word/2016/wordml/cid" xmlns:w16="http://schemas.microsoft.com/office/word/2018/wordml" xmlns:w16sdtdh="http://schemas.microsoft.com/office/word/2020/wordml/sdtdatahash" xmlns:w16se="http://schemas.microsoft.com/office/word/2015/wordml/symex" xmlns:wpg="http://schemas.microsoft.com/office/word/2010/wordprocessingGroup" xmlns:wpi="http://schemas.microsoft.com/office/word/2010/wordprocessingInk" xmlns:wne="http://schemas.microsoft.com/office/word/2006/wordml" xmlns:wps="http://schemas.microsoft.com/office/word/2010/wordprocessingShape" mc:Ignorable="w14 w15 w16se w16cid w16 w16cex w16sdtdh wp14">
+<w:document xmlns:wpc="http://schemas.microsoft.com/office/word/2010/wordprocessingCanvas" xmlns:cx="http://schemas.microsoft.com/office/drawing/2014/chartex" xmlns:cx1="http://schemas.microsoft.com/office/drawing/2015/9/8/chartex" xmlns:cx2="http://schemas.microsoft.com/office/drawing/2015/10/21/chartex" xmlns:cx3="http://schemas.microsoft.com/office/drawing/2016/5/9/chartex" xmlns:cx4="http://schemas.microsoft.com/office/drawing/2016/5/10/chartex" xmlns:cx5="http://schemas.microsoft.com/office/drawing/2016/5/11/chartex" xmlns:cx6="http://schemas.microsoft.com/office/drawing/2016/5/12/chartex" xmlns:cx7="http://schemas.microsoft.com/office/drawing/2016/5/13/chartex" xmlns:cx8="http://schemas.microsoft.com/office/drawing/2016/5/14/chartex" xmlns:mc="http://schemas.openxmlformats.org/markup-compatibility/2006" xmlns:aink="http://schemas.microsoft.com/office/drawing/2016/ink" xmlns:am3d="http://schemas.microsoft.com/office/drawing/2017/model3d" xmlns:o="urn:schemas-microsoft-com:office:office" xmlns:oel="http://schemas.microsoft.com/office/2019/extlst" xmlns:r="http://schemas.openxmlformats.org/officeDocument/2006/relationships" xmlns:m="http://schemas.openxmlformats.org/officeDocument/2006/math" xmlns:v="urn:schemas-microsoft-com:vml" xmlns:wp14="http://schemas.microsoft.com/office/word/2010/wordprocessingDrawing" xmlns:wp="http://schemas.openxmlformats.org/drawingml/2006/wordprocessingDrawing" xmlns:w10="urn:schemas-microsoft-com:office:word" xmlns:w="http://schemas.openxmlformats.org/wordprocessingml/2006/main" xmlns:w14="http://schemas.microsoft.com/office/word/2010/wordml" xmlns:w15="http://schemas.microsoft.com/office/word/2012/wordml" xmlns:w16cex="http://schemas.microsoft.com/office/word/2018/wordml/cex" xmlns:w16cid="http://schemas.microsoft.com/office/word/2016/wordml/cid" xmlns:w16="http://schemas.microsoft.com/office/word/2018/wordml" xmlns:w16sdtdh="http://schemas.microsoft.com/office/word/2020/wordml/sdtdatahash" xmlns:w16se="http://schemas.microsoft.com/office/word/2015/wordml/symex" xmlns:wpg="http://schemas.microsoft.com/office/word/2010/wordprocessingGroup" xmlns:wpi="http://schemas.microsoft.com/office/word/2010/wordprocessingInk" xmlns:wne="http://schemas.microsoft.com/office/word/2006/wordml" xmlns:wps="http://schemas.microsoft.com/office/word/2010/wordprocessingShape" mc:Ignorable="w14 w15 w16se w16cid w16 w16cex w16sdtdh wp14">
   <w:body>
     <w:p>
       <w:pPr>
@@ -126,7 +126,7 @@
           <w:sz w:val="24"/>
           <w:szCs w:val="24"/>
         </w:rPr>
-        <w:t>Name: _ _ _ _ _ _ _ _</w:t>
+        <w:t xml:space="preserve">Name: </w:t>
       </w:r>
       <w:r>
         <w:rPr>
@@ -134,7 +134,7 @@
           <w:sz w:val="24"/>
           <w:szCs w:val="24"/>
         </w:rPr>
-        <w:t xml:space="preserve"> _ _ _ _   </w:t>
+        <w:t>Cole Bardin</w:t>
       </w:r>
       <w:r>
         <w:rPr>
@@ -143,7 +143,6 @@
           <w:szCs w:val="24"/>
         </w:rPr>
         <w:tab/>
-        <w:t xml:space="preserve">_ _ _ _ _ _ _ _ _ _ _ _ _ </w:t>
       </w:r>
       <w:r>
         <w:rPr>
@@ -151,7 +150,7 @@
           <w:sz w:val="24"/>
           <w:szCs w:val="24"/>
         </w:rPr>
-        <w:t>_ _</w:t>
+        <w:tab/>
       </w:r>
       <w:r>
         <w:rPr>
@@ -183,7 +182,47 @@
           <w:sz w:val="24"/>
           <w:szCs w:val="24"/>
         </w:rPr>
-        <w:t xml:space="preserve">Section: __ __ </w:t>
+        <w:tab/>
+      </w:r>
+      <w:r>
+        <w:rPr>
+          <w:b/>
+          <w:sz w:val="24"/>
+          <w:szCs w:val="24"/>
+        </w:rPr>
+        <w:tab/>
+      </w:r>
+      <w:r>
+        <w:rPr>
+          <w:b/>
+          <w:sz w:val="24"/>
+          <w:szCs w:val="24"/>
+        </w:rPr>
+        <w:tab/>
+      </w:r>
+      <w:r>
+        <w:rPr>
+          <w:b/>
+          <w:sz w:val="24"/>
+          <w:szCs w:val="24"/>
+        </w:rPr>
+        <w:t xml:space="preserve">Section: </w:t>
+      </w:r>
+      <w:r>
+        <w:rPr>
+          <w:b/>
+          <w:sz w:val="24"/>
+          <w:szCs w:val="24"/>
+        </w:rPr>
+        <w:t>61</w:t>
+      </w:r>
+      <w:r>
+        <w:rPr>
+          <w:b/>
+          <w:sz w:val="24"/>
+          <w:szCs w:val="24"/>
+        </w:rPr>
+        <w:t xml:space="preserve"> </w:t>
       </w:r>
     </w:p>
     <w:p>
@@ -341,6 +380,67 @@
     </w:p>
     <w:p>
       <w:pPr>
+        <w:spacing w:after="0"/>
+        <w:rPr>
+          <w:rFonts w:ascii="Monaco" w:eastAsiaTheme="minorEastAsia" w:hAnsi="Monaco" w:cs="Times New Roman"/>
+          <w:color w:val="FF0000"/>
+          <w:sz w:val="18"/>
+          <w:szCs w:val="20"/>
+        </w:rPr>
+      </w:pPr>
+      <w:r>
+        <w:rPr>
+          <w:rFonts w:ascii="Monaco" w:eastAsiaTheme="minorEastAsia" w:hAnsi="Monaco" w:cs="Times New Roman"/>
+          <w:noProof/>
+          <w:color w:val="FF0000"/>
+          <w:sz w:val="18"/>
+          <w:szCs w:val="20"/>
+        </w:rPr>
+        <w:drawing>
+          <wp:inline distT="0" distB="0" distL="0" distR="0" wp14:anchorId="520EE9AB" wp14:editId="487DC22D">
+            <wp:extent cx="6858000" cy="5208270"/>
+            <wp:effectExtent l="0" t="0" r="0" b="0"/>
+            <wp:docPr id="5" name="Picture 5" descr="Diagram&#10;&#10;Description automatically generated"/>
+            <wp:cNvGraphicFramePr>
+              <a:graphicFrameLocks xmlns:a="http://schemas.openxmlformats.org/drawingml/2006/main" noChangeAspect="1"/>
+            </wp:cNvGraphicFramePr>
+            <a:graphic xmlns:a="http://schemas.openxmlformats.org/drawingml/2006/main">
+              <a:graphicData uri="http://schemas.openxmlformats.org/drawingml/2006/picture">
+                <pic:pic xmlns:pic="http://schemas.openxmlformats.org/drawingml/2006/picture">
+                  <pic:nvPicPr>
+                    <pic:cNvPr id="5" name="Picture 5" descr="Diagram&#10;&#10;Description automatically generated"/>
+                    <pic:cNvPicPr/>
+                  </pic:nvPicPr>
+                  <pic:blipFill>
+                    <a:blip r:embed="rId7" cstate="print">
+                      <a:extLst>
+                        <a:ext uri="{28A0092B-C50C-407E-A947-70E740481C1C}">
+                          <a14:useLocalDpi xmlns:a14="http://schemas.microsoft.com/office/drawing/2010/main" val="0"/>
+                        </a:ext>
+                      </a:extLst>
+                    </a:blip>
+                    <a:stretch>
+                      <a:fillRect/>
+                    </a:stretch>
+                  </pic:blipFill>
+                  <pic:spPr>
+                    <a:xfrm>
+                      <a:off x="0" y="0"/>
+                      <a:ext cx="6858000" cy="5208270"/>
+                    </a:xfrm>
+                    <a:prstGeom prst="rect">
+                      <a:avLst/>
+                    </a:prstGeom>
+                  </pic:spPr>
+                </pic:pic>
+              </a:graphicData>
+            </a:graphic>
+          </wp:inline>
+        </w:drawing>
+      </w:r>
+    </w:p>
+    <w:p>
+      <w:pPr>
         <w:pStyle w:val="BodyText"/>
         <w:spacing w:line="278" w:lineRule="exact"/>
         <w:ind w:left="0"/>
@@ -352,34 +452,6 @@
         <w:spacing w:line="278" w:lineRule="exact"/>
         <w:ind w:left="0"/>
       </w:pPr>
-    </w:p>
-    <w:p>
-      <w:pPr>
-        <w:pStyle w:val="BodyText"/>
-        <w:spacing w:line="278" w:lineRule="exact"/>
-        <w:ind w:left="0"/>
-      </w:pPr>
-    </w:p>
-    <w:p>
-      <w:pPr>
-        <w:pStyle w:val="BodyText"/>
-        <w:spacing w:line="278" w:lineRule="exact"/>
-        <w:ind w:left="0"/>
-      </w:pPr>
-    </w:p>
-    <w:p>
-      <w:pPr>
-        <w:pStyle w:val="BodyText"/>
-        <w:spacing w:line="278" w:lineRule="exact"/>
-        <w:ind w:left="0"/>
-      </w:pPr>
-    </w:p>
-    <w:p>
-      <w:pPr>
-        <w:pStyle w:val="BodyText"/>
-        <w:spacing w:line="278" w:lineRule="exact"/>
-        <w:ind w:left="0"/>
-      </w:pPr>
       <w:r>
         <w:rPr>
           <w:noProof/>
@@ -387,7 +459,7 @@
         <mc:AlternateContent>
           <mc:Choice Requires="wps">
             <w:drawing>
-              <wp:anchor distT="0" distB="0" distL="114300" distR="114300" simplePos="0" relativeHeight="251685888" behindDoc="0" locked="0" layoutInCell="1" allowOverlap="1" wp14:anchorId="3C5E3444" wp14:editId="45354DE1">
+              <wp:anchor distT="0" distB="0" distL="114300" distR="114300" simplePos="0" relativeHeight="251660288" behindDoc="0" locked="0" layoutInCell="1" allowOverlap="1" wp14:anchorId="36B18078" wp14:editId="529A3B82">
                 <wp:simplePos x="0" y="0"/>
                 <wp:positionH relativeFrom="column">
                   <wp:posOffset>0</wp:posOffset>
@@ -446,12 +518,21 @@
                                 <w:sz w:val="20"/>
                               </w:rPr>
                             </w:pPr>
+                            <w:proofErr w:type="spellStart"/>
                             <w:r>
                               <w:rPr>
                                 <w:b/>
                                 <w:sz w:val="20"/>
                               </w:rPr>
-                              <w:t>i.</w:t>
+                              <w:t>i</w:t>
+                            </w:r>
+                            <w:proofErr w:type="spellEnd"/>
+                            <w:r>
+                              <w:rPr>
+                                <w:b/>
+                                <w:sz w:val="20"/>
+                              </w:rPr>
+                              <w:t>.</w:t>
                             </w:r>
                             <w:r>
                               <w:rPr>
@@ -531,11 +612,11 @@
           </mc:Choice>
           <mc:Fallback>
             <w:pict>
-              <v:shapetype w14:anchorId="3C5E3444" id="_x0000_t202" coordsize="21600,21600" o:spt="202" path="m,l,21600r21600,l21600,xe">
+              <v:shapetype w14:anchorId="36B18078" id="_x0000_t202" coordsize="21600,21600" o:spt="202" path="m,l,21600r21600,l21600,xe">
                 <v:stroke joinstyle="miter"/>
                 <v:path gradientshapeok="t" o:connecttype="rect"/>
               </v:shapetype>
-              <v:shape id="Text Box 19" o:spid="_x0000_s1026" type="#_x0000_t202" style="position:absolute;margin-left:0;margin-top:14.05pt;width:182.65pt;height:65.35pt;z-index:251685888;visibility:visible;mso-wrap-style:square;mso-width-percent:0;mso-height-percent:0;mso-wrap-distance-left:9pt;mso-wrap-distance-top:0;mso-wrap-distance-right:9pt;mso-wrap-distance-bottom:0;mso-position-horizontal:absolute;mso-position-horizontal-relative:text;mso-position-vertical:absolute;mso-position-vertical-relative:text;mso-width-percent:0;mso-height-percent:0;mso-width-relative:margin;mso-height-relative:margin;v-text-anchor:top" o:gfxdata="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" fillcolor="#00b0f0" stroked="f" strokeweight=".5pt">
+              <v:shape id="Text Box 19" o:spid="_x0000_s1026" type="#_x0000_t202" style="position:absolute;margin-left:0;margin-top:14.05pt;width:182.65pt;height:65.35pt;z-index:251660288;visibility:visible;mso-wrap-style:square;mso-width-percent:0;mso-height-percent:0;mso-wrap-distance-left:9pt;mso-wrap-distance-top:0;mso-wrap-distance-right:9pt;mso-wrap-distance-bottom:0;mso-position-horizontal:absolute;mso-position-horizontal-relative:text;mso-position-vertical:absolute;mso-position-vertical-relative:text;mso-width-percent:0;mso-height-percent:0;mso-width-relative:margin;mso-height-relative:margin;v-text-anchor:top" o:gfxdata="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" fillcolor="#00b0f0" stroked="f" strokeweight=".5pt">
                 <v:fill opacity="16448f"/>
                 <v:textbox>
                   <w:txbxContent>
@@ -562,12 +643,21 @@
                           <w:sz w:val="20"/>
                         </w:rPr>
                       </w:pPr>
+                      <w:proofErr w:type="spellStart"/>
                       <w:r>
                         <w:rPr>
                           <w:b/>
                           <w:sz w:val="20"/>
                         </w:rPr>
-                        <w:t>i.</w:t>
+                        <w:t>i</w:t>
+                      </w:r>
+                      <w:proofErr w:type="spellEnd"/>
+                      <w:r>
+                        <w:rPr>
+                          <w:b/>
+                          <w:sz w:val="20"/>
+                        </w:rPr>
+                        <w:t>.</w:t>
                       </w:r>
                       <w:r>
                         <w:rPr>
@@ -677,199 +767,242 @@
     </w:p>
     <w:p>
       <w:pPr>
+        <w:rPr>
+          <w:b/>
+          <w:color w:val="000000" w:themeColor="text1"/>
+        </w:rPr>
+      </w:pPr>
+      <w:r>
+        <w:rPr>
+          <w:b/>
+          <w:color w:val="000000" w:themeColor="text1"/>
+        </w:rPr>
+        <w:br w:type="page"/>
+      </w:r>
+    </w:p>
+    <w:p>
+      <w:pPr>
+        <w:rPr>
+          <w:b/>
+          <w:color w:val="000000" w:themeColor="text1"/>
+        </w:rPr>
+      </w:pPr>
+      <w:r>
+        <w:rPr>
+          <w:b/>
+          <w:color w:val="000000" w:themeColor="text1"/>
+        </w:rPr>
+        <w:lastRenderedPageBreak/>
+        <w:t>Questions 3-4-5</w:t>
+      </w:r>
+      <w:r>
+        <w:rPr>
+          <w:b/>
+          <w:color w:val="000000" w:themeColor="text1"/>
+        </w:rPr>
+        <w:t>-6</w:t>
+      </w:r>
+      <w:r>
+        <w:rPr>
+          <w:b/>
+          <w:color w:val="000000" w:themeColor="text1"/>
+        </w:rPr>
+        <w:t xml:space="preserve">: </w:t>
+      </w:r>
+      <w:r>
+        <w:rPr>
+          <w:b/>
+          <w:color w:val="000000" w:themeColor="text1"/>
+        </w:rPr>
+        <w:t xml:space="preserve">Custom direction field and solution curves. </w:t>
+      </w:r>
+      <w:r>
+        <w:rPr>
+          <w:b/>
+          <w:color w:val="000000" w:themeColor="text1"/>
+        </w:rPr>
+        <w:tab/>
+      </w:r>
+      <w:r>
+        <w:rPr>
+          <w:b/>
+          <w:color w:val="000000" w:themeColor="text1"/>
+        </w:rPr>
+        <w:tab/>
+      </w:r>
+      <w:r>
+        <w:rPr>
+          <w:b/>
+          <w:color w:val="000000" w:themeColor="text1"/>
+        </w:rPr>
+        <w:tab/>
+      </w:r>
+      <w:r>
+        <w:rPr>
+          <w:b/>
+          <w:color w:val="000000" w:themeColor="text1"/>
+        </w:rPr>
+        <w:tab/>
+      </w:r>
+      <w:r>
+        <w:rPr>
+          <w:b/>
+          <w:color w:val="000000" w:themeColor="text1"/>
+        </w:rPr>
+        <w:tab/>
+      </w:r>
+      <w:r>
+        <w:rPr>
+          <w:b/>
+          <w:color w:val="000000" w:themeColor="text1"/>
+        </w:rPr>
+        <w:tab/>
+      </w:r>
+      <w:r>
+        <w:rPr>
+          <w:b/>
+        </w:rPr>
+        <w:t>(</w:t>
+      </w:r>
+      <w:r>
+        <w:rPr>
+          <w:b/>
+        </w:rPr>
+        <w:t>4</w:t>
+      </w:r>
+      <w:r>
+        <w:rPr>
+          <w:b/>
+        </w:rPr>
+        <w:t xml:space="preserve"> points)</w:t>
+      </w:r>
+    </w:p>
+    <w:p>
+      <w:pPr>
+        <w:rPr>
+          <w:b/>
+          <w:color w:val="FF0000"/>
+        </w:rPr>
+      </w:pPr>
+      <w:r>
+        <w:rPr>
+          <w:b/>
+          <w:color w:val="FF0000"/>
+        </w:rPr>
+        <w:t xml:space="preserve">Replace </w:t>
+      </w:r>
+      <w:r>
+        <w:rPr>
+          <w:b/>
+          <w:color w:val="FF0000"/>
+        </w:rPr>
+        <w:t>the</w:t>
+      </w:r>
+      <w:r>
+        <w:rPr>
+          <w:b/>
+          <w:color w:val="FF0000"/>
+        </w:rPr>
+        <w:t xml:space="preserve"> sample image with </w:t>
+      </w:r>
+      <w:r>
+        <w:rPr>
+          <w:b/>
+          <w:color w:val="FF0000"/>
+          <w:u w:val="single"/>
+        </w:rPr>
+        <w:t>your</w:t>
+      </w:r>
+      <w:r>
+        <w:rPr>
+          <w:b/>
+          <w:color w:val="FF0000"/>
+        </w:rPr>
+        <w:t xml:space="preserve"> completed graph. </w:t>
+      </w:r>
+    </w:p>
+    <w:p>
+      <w:pPr>
         <w:pStyle w:val="BodyText"/>
         <w:spacing w:line="278" w:lineRule="exact"/>
         <w:ind w:left="0"/>
+        <w:rPr>
+          <w:rFonts w:ascii="Times New Roman" w:eastAsiaTheme="minorEastAsia" w:hAnsi="Times New Roman" w:cs="Times New Roman"/>
+          <w:sz w:val="20"/>
+          <w:szCs w:val="20"/>
+        </w:rPr>
       </w:pPr>
     </w:p>
     <w:p>
       <w:pPr>
-        <w:pStyle w:val="BodyText"/>
-        <w:spacing w:line="278" w:lineRule="exact"/>
-        <w:ind w:left="0"/>
-      </w:pPr>
+        <w:spacing w:after="0"/>
+        <w:rPr>
+          <w:rFonts w:ascii="Monaco" w:eastAsiaTheme="minorEastAsia" w:hAnsi="Monaco" w:cs="Times New Roman"/>
+          <w:color w:val="FF0000"/>
+          <w:sz w:val="18"/>
+          <w:szCs w:val="20"/>
+        </w:rPr>
+      </w:pPr>
+      <w:r>
+        <w:rPr>
+          <w:rFonts w:ascii="Monaco" w:eastAsiaTheme="minorEastAsia" w:hAnsi="Monaco" w:cs="Times New Roman"/>
+          <w:noProof/>
+          <w:color w:val="FF0000"/>
+          <w:sz w:val="18"/>
+          <w:szCs w:val="20"/>
+        </w:rPr>
+        <w:drawing>
+          <wp:inline distT="0" distB="0" distL="0" distR="0" wp14:anchorId="0059AE17" wp14:editId="2487C1A0">
+            <wp:extent cx="6092982" cy="5749406"/>
+            <wp:effectExtent l="0" t="0" r="3175" b="3810"/>
+            <wp:docPr id="10" name="Picture 10" descr="Chart&#10;&#10;Description automatically generated"/>
+            <wp:cNvGraphicFramePr>
+              <a:graphicFrameLocks xmlns:a="http://schemas.openxmlformats.org/drawingml/2006/main" noChangeAspect="1"/>
+            </wp:cNvGraphicFramePr>
+            <a:graphic xmlns:a="http://schemas.openxmlformats.org/drawingml/2006/main">
+              <a:graphicData uri="http://schemas.openxmlformats.org/drawingml/2006/picture">
+                <pic:pic xmlns:pic="http://schemas.openxmlformats.org/drawingml/2006/picture">
+                  <pic:nvPicPr>
+                    <pic:cNvPr id="10" name="Picture 10" descr="Chart&#10;&#10;Description automatically generated"/>
+                    <pic:cNvPicPr/>
+                  </pic:nvPicPr>
+                  <pic:blipFill>
+                    <a:blip r:embed="rId8">
+                      <a:extLst>
+                        <a:ext uri="{28A0092B-C50C-407E-A947-70E740481C1C}">
+                          <a14:useLocalDpi xmlns:a14="http://schemas.microsoft.com/office/drawing/2010/main" val="0"/>
+                        </a:ext>
+                      </a:extLst>
+                    </a:blip>
+                    <a:stretch>
+                      <a:fillRect/>
+                    </a:stretch>
+                  </pic:blipFill>
+                  <pic:spPr>
+                    <a:xfrm>
+                      <a:off x="0" y="0"/>
+                      <a:ext cx="6107519" cy="5763124"/>
+                    </a:xfrm>
+                    <a:prstGeom prst="rect">
+                      <a:avLst/>
+                    </a:prstGeom>
+                  </pic:spPr>
+                </pic:pic>
+              </a:graphicData>
+            </a:graphic>
+          </wp:inline>
+        </w:drawing>
+      </w:r>
     </w:p>
     <w:p>
       <w:pPr>
-        <w:pStyle w:val="BodyText"/>
-        <w:spacing w:line="278" w:lineRule="exact"/>
-        <w:ind w:left="0"/>
-      </w:pPr>
-    </w:p>
-    <w:p>
-      <w:pPr>
-        <w:pStyle w:val="BodyText"/>
-        <w:spacing w:line="278" w:lineRule="exact"/>
-        <w:ind w:left="0"/>
-      </w:pPr>
-    </w:p>
-    <w:p>
-      <w:pPr>
-        <w:pStyle w:val="BodyText"/>
-        <w:spacing w:line="278" w:lineRule="exact"/>
-        <w:ind w:left="0"/>
-      </w:pPr>
-    </w:p>
-    <w:p>
-      <w:pPr>
-        <w:pStyle w:val="BodyText"/>
-        <w:spacing w:line="278" w:lineRule="exact"/>
-        <w:ind w:left="0"/>
-      </w:pPr>
-    </w:p>
-    <w:p>
-      <w:pPr>
-        <w:rPr>
-          <w:b/>
-          <w:color w:val="000000" w:themeColor="text1"/>
-        </w:rPr>
-      </w:pPr>
-    </w:p>
-    <w:p>
-      <w:pPr>
-        <w:rPr>
-          <w:b/>
-          <w:color w:val="000000" w:themeColor="text1"/>
-        </w:rPr>
-      </w:pPr>
-      <w:r>
-        <w:rPr>
-          <w:b/>
-          <w:color w:val="000000" w:themeColor="text1"/>
-        </w:rPr>
-        <w:t>Questions 3-4-5</w:t>
-      </w:r>
-      <w:r>
-        <w:rPr>
-          <w:b/>
-          <w:color w:val="000000" w:themeColor="text1"/>
-        </w:rPr>
-        <w:t>-6</w:t>
-      </w:r>
-      <w:r>
-        <w:rPr>
-          <w:b/>
-          <w:color w:val="000000" w:themeColor="text1"/>
-        </w:rPr>
-        <w:t xml:space="preserve">: </w:t>
-      </w:r>
-      <w:r>
-        <w:rPr>
-          <w:b/>
-          <w:color w:val="000000" w:themeColor="text1"/>
-        </w:rPr>
-        <w:t xml:space="preserve">Custom direction field and solution curves. </w:t>
-      </w:r>
-      <w:r>
-        <w:rPr>
-          <w:b/>
-          <w:color w:val="000000" w:themeColor="text1"/>
-        </w:rPr>
-        <w:tab/>
-      </w:r>
-      <w:r>
-        <w:rPr>
-          <w:b/>
-          <w:color w:val="000000" w:themeColor="text1"/>
-        </w:rPr>
-        <w:tab/>
-      </w:r>
-      <w:r>
-        <w:rPr>
-          <w:b/>
-          <w:color w:val="000000" w:themeColor="text1"/>
-        </w:rPr>
-        <w:tab/>
-      </w:r>
-      <w:r>
-        <w:rPr>
-          <w:b/>
-          <w:color w:val="000000" w:themeColor="text1"/>
-        </w:rPr>
-        <w:tab/>
-      </w:r>
-      <w:r>
-        <w:rPr>
-          <w:b/>
-          <w:color w:val="000000" w:themeColor="text1"/>
-        </w:rPr>
-        <w:tab/>
-      </w:r>
-      <w:r>
-        <w:rPr>
-          <w:b/>
-          <w:color w:val="000000" w:themeColor="text1"/>
-        </w:rPr>
-        <w:tab/>
-      </w:r>
-      <w:r>
-        <w:rPr>
-          <w:b/>
-        </w:rPr>
-        <w:t>(</w:t>
-      </w:r>
-      <w:r>
-        <w:rPr>
-          <w:b/>
-        </w:rPr>
-        <w:t>4</w:t>
-      </w:r>
-      <w:r>
-        <w:rPr>
-          <w:b/>
-        </w:rPr>
-        <w:t xml:space="preserve"> points)</w:t>
-      </w:r>
-    </w:p>
-    <w:p>
-      <w:pPr>
-        <w:rPr>
-          <w:b/>
-          <w:color w:val="FF0000"/>
-        </w:rPr>
-      </w:pPr>
-      <w:r>
-        <w:rPr>
-          <w:b/>
-          <w:color w:val="FF0000"/>
-        </w:rPr>
-        <w:t xml:space="preserve">Replace </w:t>
-      </w:r>
-      <w:r>
-        <w:rPr>
-          <w:b/>
-          <w:color w:val="FF0000"/>
-        </w:rPr>
-        <w:t>the</w:t>
-      </w:r>
-      <w:r>
-        <w:rPr>
-          <w:b/>
-          <w:color w:val="FF0000"/>
-        </w:rPr>
-        <w:t xml:space="preserve"> sample image with </w:t>
-      </w:r>
-      <w:r>
-        <w:rPr>
-          <w:b/>
-          <w:color w:val="FF0000"/>
-          <w:u w:val="single"/>
-        </w:rPr>
-        <w:t>your</w:t>
-      </w:r>
-      <w:r>
-        <w:rPr>
-          <w:b/>
-          <w:color w:val="FF0000"/>
-        </w:rPr>
-        <w:t xml:space="preserve"> completed graph. </w:t>
-      </w:r>
-    </w:p>
-    <w:p>
-      <w:pPr>
-        <w:pStyle w:val="BodyText"/>
-        <w:spacing w:line="278" w:lineRule="exact"/>
-        <w:ind w:left="0"/>
+        <w:spacing w:after="0"/>
+        <w:rPr>
+          <w:rFonts w:ascii="Monaco" w:eastAsiaTheme="minorEastAsia" w:hAnsi="Monaco" w:cs="Times New Roman"/>
+          <w:color w:val="FF0000"/>
+          <w:sz w:val="18"/>
+          <w:szCs w:val="20"/>
+        </w:rPr>
       </w:pPr>
       <w:r>
         <w:rPr>
@@ -878,15 +1011,15 @@
         <mc:AlternateContent>
           <mc:Choice Requires="wps">
             <w:drawing>
-              <wp:anchor distT="0" distB="0" distL="114300" distR="114300" simplePos="0" relativeHeight="251703296" behindDoc="0" locked="0" layoutInCell="1" allowOverlap="1" wp14:anchorId="0A8A20ED" wp14:editId="57BA5E00">
+              <wp:anchor distT="0" distB="0" distL="114300" distR="114300" simplePos="0" relativeHeight="251662336" behindDoc="0" locked="0" layoutInCell="1" allowOverlap="1" wp14:anchorId="01E9C1BF" wp14:editId="7C360671">
                 <wp:simplePos x="0" y="0"/>
                 <wp:positionH relativeFrom="column">
                   <wp:posOffset>0</wp:posOffset>
                 </wp:positionH>
                 <wp:positionV relativeFrom="paragraph">
-                  <wp:posOffset>173567</wp:posOffset>
+                  <wp:posOffset>126038</wp:posOffset>
                 </wp:positionV>
-                <wp:extent cx="3081655" cy="1380066"/>
+                <wp:extent cx="3081655" cy="1379855"/>
                 <wp:effectExtent l="0" t="0" r="4445" b="4445"/>
                 <wp:wrapNone/>
                 <wp:docPr id="27" name="Text Box 27"/>
@@ -898,7 +1031,7 @@
                       <wps:spPr>
                         <a:xfrm>
                           <a:off x="0" y="0"/>
-                          <a:ext cx="3081655" cy="1380066"/>
+                          <a:ext cx="3081655" cy="1379855"/>
                         </a:xfrm>
                         <a:prstGeom prst="rect">
                           <a:avLst/>
@@ -964,18 +1097,41 @@
                                 <w:sz w:val="13"/>
                               </w:rPr>
                             </w:pPr>
+                            <w:proofErr w:type="spellStart"/>
                             <w:r>
                               <w:rPr>
                                 <w:b/>
                                 <w:sz w:val="20"/>
                               </w:rPr>
-                              <w:t>i.</w:t>
+                              <w:t>i</w:t>
+                            </w:r>
+                            <w:proofErr w:type="spellEnd"/>
+                            <w:r>
+                              <w:rPr>
+                                <w:b/>
+                                <w:sz w:val="20"/>
+                              </w:rPr>
+                              <w:t>.</w:t>
                             </w:r>
                             <w:r>
                               <w:rPr>
                                 <w:sz w:val="20"/>
                               </w:rPr>
-                              <w:t xml:space="preserve"> The tickmarks all have the same length. </w:t>
+                              <w:t xml:space="preserve"> The </w:t>
+                            </w:r>
+                            <w:proofErr w:type="spellStart"/>
+                            <w:r>
+                              <w:rPr>
+                                <w:sz w:val="20"/>
+                              </w:rPr>
+                              <w:t>tickmarks</w:t>
+                            </w:r>
+                            <w:proofErr w:type="spellEnd"/>
+                            <w:r>
+                              <w:rPr>
+                                <w:sz w:val="20"/>
+                              </w:rPr>
+                              <w:t xml:space="preserve"> all have the same length. </w:t>
                             </w:r>
                           </w:p>
                           <w:p>
@@ -1002,7 +1158,21 @@
                               <w:rPr>
                                 <w:sz w:val="20"/>
                               </w:rPr>
-                              <w:t>Solution for (4,–3) is</w:t>
+                              <w:t>Solution for (</w:t>
+                            </w:r>
+                            <w:proofErr w:type="gramStart"/>
+                            <w:r>
+                              <w:rPr>
+                                <w:sz w:val="20"/>
+                              </w:rPr>
+                              <w:t>4,–</w:t>
+                            </w:r>
+                            <w:proofErr w:type="gramEnd"/>
+                            <w:r>
+                              <w:rPr>
+                                <w:sz w:val="20"/>
+                              </w:rPr>
+                              <w:t>3) is</w:t>
                             </w:r>
                             <w:r>
                               <w:rPr>
@@ -1036,7 +1206,21 @@
                               <w:rPr>
                                 <w:sz w:val="20"/>
                               </w:rPr>
-                              <w:t xml:space="preserve">    Solution for (8,–6) is</w:t>
+                              <w:t xml:space="preserve">    Solution for (</w:t>
+                            </w:r>
+                            <w:proofErr w:type="gramStart"/>
+                            <w:r>
+                              <w:rPr>
+                                <w:sz w:val="20"/>
+                              </w:rPr>
+                              <w:t>8,–</w:t>
+                            </w:r>
+                            <w:proofErr w:type="gramEnd"/>
+                            <w:r>
+                              <w:rPr>
+                                <w:sz w:val="20"/>
+                              </w:rPr>
+                              <w:t>6) is</w:t>
                             </w:r>
                             <w:r>
                               <w:rPr>
@@ -1044,6 +1228,7 @@
                               </w:rPr>
                               <w:t xml:space="preserve"> in </w:t>
                             </w:r>
+                            <w:proofErr w:type="spellStart"/>
                             <w:r>
                               <w:rPr>
                                 <w:b/>
@@ -1052,6 +1237,7 @@
                               </w:rPr>
                               <w:t>deep_purple</w:t>
                             </w:r>
+                            <w:proofErr w:type="spellEnd"/>
                             <w:r>
                               <w:rPr>
                                 <w:sz w:val="20"/>
@@ -1142,7 +1328,7 @@
           </mc:Choice>
           <mc:Fallback>
             <w:pict>
-              <v:shape w14:anchorId="0A8A20ED" id="Text Box 27" o:spid="_x0000_s1027" type="#_x0000_t202" style="position:absolute;margin-left:0;margin-top:13.65pt;width:242.65pt;height:108.65pt;z-index:251703296;visibility:visible;mso-wrap-style:square;mso-width-percent:0;mso-height-percent:0;mso-wrap-distance-left:9pt;mso-wrap-distance-top:0;mso-wrap-distance-right:9pt;mso-wrap-distance-bottom:0;mso-position-horizontal:absolute;mso-position-horizontal-relative:text;mso-position-vertical:absolute;mso-position-vertical-relative:text;mso-width-percent:0;mso-height-percent:0;mso-width-relative:margin;mso-height-relative:margin;v-text-anchor:top" o:gfxdata="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" fillcolor="#00b050" stroked="f">
+              <v:shape w14:anchorId="01E9C1BF" id="Text Box 27" o:spid="_x0000_s1027" type="#_x0000_t202" style="position:absolute;margin-left:0;margin-top:9.9pt;width:242.65pt;height:108.65pt;z-index:251662336;visibility:visible;mso-wrap-style:square;mso-width-percent:0;mso-height-percent:0;mso-wrap-distance-left:9pt;mso-wrap-distance-top:0;mso-wrap-distance-right:9pt;mso-wrap-distance-bottom:0;mso-position-horizontal:absolute;mso-position-horizontal-relative:text;mso-position-vertical:absolute;mso-position-vertical-relative:text;mso-width-percent:0;mso-height-percent:0;mso-width-relative:margin;mso-height-relative:margin;v-text-anchor:top" o:gfxdata="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" fillcolor="#00b050" stroked="f">
                 <v:fill opacity="16448f"/>
                 <v:textbox>
                   <w:txbxContent>
@@ -1181,18 +1367,41 @@
                           <w:sz w:val="13"/>
                         </w:rPr>
                       </w:pPr>
+                      <w:proofErr w:type="spellStart"/>
                       <w:r>
                         <w:rPr>
                           <w:b/>
                           <w:sz w:val="20"/>
                         </w:rPr>
-                        <w:t>i.</w:t>
+                        <w:t>i</w:t>
+                      </w:r>
+                      <w:proofErr w:type="spellEnd"/>
+                      <w:r>
+                        <w:rPr>
+                          <w:b/>
+                          <w:sz w:val="20"/>
+                        </w:rPr>
+                        <w:t>.</w:t>
                       </w:r>
                       <w:r>
                         <w:rPr>
                           <w:sz w:val="20"/>
                         </w:rPr>
-                        <w:t xml:space="preserve"> The tickmarks all have the same length. </w:t>
+                        <w:t xml:space="preserve"> The </w:t>
+                      </w:r>
+                      <w:proofErr w:type="spellStart"/>
+                      <w:r>
+                        <w:rPr>
+                          <w:sz w:val="20"/>
+                        </w:rPr>
+                        <w:t>tickmarks</w:t>
+                      </w:r>
+                      <w:proofErr w:type="spellEnd"/>
+                      <w:r>
+                        <w:rPr>
+                          <w:sz w:val="20"/>
+                        </w:rPr>
+                        <w:t xml:space="preserve"> all have the same length. </w:t>
                       </w:r>
                     </w:p>
                     <w:p>
@@ -1219,7 +1428,21 @@
                         <w:rPr>
                           <w:sz w:val="20"/>
                         </w:rPr>
-                        <w:t>Solution for (4,–3) is</w:t>
+                        <w:t>Solution for (</w:t>
+                      </w:r>
+                      <w:proofErr w:type="gramStart"/>
+                      <w:r>
+                        <w:rPr>
+                          <w:sz w:val="20"/>
+                        </w:rPr>
+                        <w:t>4,–</w:t>
+                      </w:r>
+                      <w:proofErr w:type="gramEnd"/>
+                      <w:r>
+                        <w:rPr>
+                          <w:sz w:val="20"/>
+                        </w:rPr>
+                        <w:t>3) is</w:t>
                       </w:r>
                       <w:r>
                         <w:rPr>
@@ -1253,7 +1476,21 @@
                         <w:rPr>
                           <w:sz w:val="20"/>
                         </w:rPr>
-                        <w:t xml:space="preserve">    Solution for (8,–6) is</w:t>
+                        <w:t xml:space="preserve">    Solution for (</w:t>
+                      </w:r>
+                      <w:proofErr w:type="gramStart"/>
+                      <w:r>
+                        <w:rPr>
+                          <w:sz w:val="20"/>
+                        </w:rPr>
+                        <w:t>8,–</w:t>
+                      </w:r>
+                      <w:proofErr w:type="gramEnd"/>
+                      <w:r>
+                        <w:rPr>
+                          <w:sz w:val="20"/>
+                        </w:rPr>
+                        <w:t>6) is</w:t>
                       </w:r>
                       <w:r>
                         <w:rPr>
@@ -1261,6 +1498,7 @@
                         </w:rPr>
                         <w:t xml:space="preserve"> in </w:t>
                       </w:r>
+                      <w:proofErr w:type="spellStart"/>
                       <w:r>
                         <w:rPr>
                           <w:b/>
@@ -1269,6 +1507,7 @@
                         </w:rPr>
                         <w:t>deep_purple</w:t>
                       </w:r>
+                      <w:proofErr w:type="spellEnd"/>
                       <w:r>
                         <w:rPr>
                           <w:sz w:val="20"/>
@@ -1347,35 +1586,74 @@
     </w:p>
     <w:p>
       <w:pPr>
-        <w:pStyle w:val="BodyText"/>
-        <w:spacing w:line="278" w:lineRule="exact"/>
-        <w:ind w:left="0"/>
+        <w:spacing w:after="0"/>
+        <w:rPr>
+          <w:rFonts w:ascii="Monaco" w:eastAsiaTheme="minorEastAsia" w:hAnsi="Monaco" w:cs="Times New Roman"/>
+          <w:color w:val="FF0000"/>
+          <w:sz w:val="18"/>
+          <w:szCs w:val="20"/>
+        </w:rPr>
       </w:pPr>
     </w:p>
     <w:p>
       <w:pPr>
         <w:spacing w:after="0"/>
         <w:rPr>
-          <w:rFonts w:ascii="Cambria" w:eastAsia="Cambria" w:hAnsi="Cambria" w:cs="Cambria"/>
-          <w:sz w:val="23"/>
-          <w:szCs w:val="23"/>
+          <w:rFonts w:ascii="Monaco" w:eastAsiaTheme="minorEastAsia" w:hAnsi="Monaco" w:cs="Times New Roman"/>
+          <w:color w:val="FF0000"/>
+          <w:sz w:val="18"/>
+          <w:szCs w:val="20"/>
         </w:rPr>
       </w:pPr>
     </w:p>
     <w:p>
       <w:pPr>
         <w:spacing w:after="0"/>
+        <w:rPr>
+          <w:rFonts w:ascii="Monaco" w:eastAsiaTheme="minorEastAsia" w:hAnsi="Monaco" w:cs="Times New Roman"/>
+          <w:color w:val="FF0000"/>
+          <w:sz w:val="18"/>
+          <w:szCs w:val="20"/>
+        </w:rPr>
       </w:pPr>
     </w:p>
     <w:p>
       <w:pPr>
         <w:spacing w:after="0"/>
+        <w:rPr>
+          <w:rFonts w:ascii="Monaco" w:eastAsiaTheme="minorEastAsia" w:hAnsi="Monaco" w:cs="Times New Roman"/>
+          <w:color w:val="FF0000"/>
+          <w:sz w:val="18"/>
+          <w:szCs w:val="20"/>
+        </w:rPr>
       </w:pPr>
     </w:p>
     <w:p>
       <w:pPr>
         <w:spacing w:after="0"/>
         <w:rPr>
+          <w:rFonts w:ascii="Monaco" w:eastAsiaTheme="minorEastAsia" w:hAnsi="Monaco" w:cs="Times New Roman"/>
+          <w:color w:val="FF0000"/>
+          <w:sz w:val="18"/>
+          <w:szCs w:val="20"/>
+        </w:rPr>
+      </w:pPr>
+    </w:p>
+    <w:p>
+      <w:pPr>
+        <w:spacing w:after="0"/>
+        <w:rPr>
+          <w:rFonts w:ascii="Monaco" w:eastAsiaTheme="minorEastAsia" w:hAnsi="Monaco" w:cs="Times New Roman"/>
+          <w:color w:val="FF0000"/>
+          <w:sz w:val="18"/>
+          <w:szCs w:val="20"/>
+        </w:rPr>
+      </w:pPr>
+    </w:p>
+    <w:p>
+      <w:pPr>
+        <w:spacing w:after="0"/>
+        <w:rPr>
           <w:color w:val="FF0000"/>
           <w:sz w:val="24"/>
           <w:szCs w:val="24"/>
@@ -1383,149 +1661,15 @@
       </w:pPr>
       <w:r>
         <w:rPr>
-          <w:color w:val="FF0000"/>
-          <w:sz w:val="24"/>
-          <w:szCs w:val="24"/>
-        </w:rPr>
-        <w:t xml:space="preserve"> </w:t>
+          <w:b/>
+        </w:rPr>
+        <w:br w:type="page"/>
       </w:r>
     </w:p>
     <w:p>
       <w:pPr>
         <w:spacing w:after="0"/>
         <w:rPr>
-          <w:color w:val="FF0000"/>
-          <w:sz w:val="24"/>
-          <w:szCs w:val="24"/>
-        </w:rPr>
-      </w:pPr>
-    </w:p>
-    <w:p>
-      <w:pPr>
-        <w:spacing w:after="0"/>
-        <w:rPr>
-          <w:color w:val="FF0000"/>
-          <w:sz w:val="24"/>
-          <w:szCs w:val="24"/>
-        </w:rPr>
-      </w:pPr>
-    </w:p>
-    <w:p>
-      <w:pPr>
-        <w:spacing w:after="0"/>
-        <w:rPr>
-          <w:color w:val="FF0000"/>
-          <w:sz w:val="24"/>
-          <w:szCs w:val="24"/>
-        </w:rPr>
-      </w:pPr>
-    </w:p>
-    <w:p>
-      <w:pPr>
-        <w:spacing w:after="0"/>
-        <w:rPr>
-          <w:color w:val="FF0000"/>
-          <w:sz w:val="24"/>
-          <w:szCs w:val="24"/>
-        </w:rPr>
-      </w:pPr>
-    </w:p>
-    <w:p>
-      <w:pPr>
-        <w:spacing w:after="0"/>
-        <w:jc w:val="both"/>
-        <w:rPr>
-          <w:rFonts w:ascii="Times New Roman" w:eastAsiaTheme="minorEastAsia" w:hAnsi="Times New Roman" w:cs="Times New Roman"/>
-          <w:sz w:val="20"/>
-          <w:szCs w:val="20"/>
-        </w:rPr>
-      </w:pPr>
-    </w:p>
-    <w:p>
-      <w:pPr>
-        <w:spacing w:after="0"/>
-        <w:jc w:val="both"/>
-        <w:rPr>
-          <w:rFonts w:ascii="Times New Roman" w:eastAsiaTheme="minorEastAsia" w:hAnsi="Times New Roman" w:cs="Times New Roman"/>
-          <w:sz w:val="20"/>
-          <w:szCs w:val="20"/>
-        </w:rPr>
-      </w:pPr>
-    </w:p>
-    <w:p>
-      <w:pPr>
-        <w:spacing w:after="0"/>
-        <w:jc w:val="both"/>
-        <w:rPr>
-          <w:rFonts w:ascii="Times New Roman" w:eastAsiaTheme="minorEastAsia" w:hAnsi="Times New Roman" w:cs="Times New Roman"/>
-          <w:b/>
-          <w:sz w:val="20"/>
-          <w:szCs w:val="20"/>
-        </w:rPr>
-      </w:pPr>
-    </w:p>
-    <w:p>
-      <w:pPr>
-        <w:spacing w:after="0"/>
-        <w:jc w:val="both"/>
-        <w:rPr>
-          <w:rFonts w:ascii="Times New Roman" w:eastAsiaTheme="minorEastAsia" w:hAnsi="Times New Roman" w:cs="Times New Roman"/>
-          <w:b/>
-          <w:sz w:val="20"/>
-          <w:szCs w:val="20"/>
-        </w:rPr>
-      </w:pPr>
-    </w:p>
-    <w:p>
-      <w:pPr>
-        <w:spacing w:after="0"/>
-        <w:jc w:val="both"/>
-        <w:rPr>
-          <w:rFonts w:ascii="Times New Roman" w:eastAsiaTheme="minorEastAsia" w:hAnsi="Times New Roman" w:cs="Times New Roman"/>
-          <w:b/>
-          <w:sz w:val="20"/>
-          <w:szCs w:val="20"/>
-        </w:rPr>
-      </w:pPr>
-    </w:p>
-    <w:p>
-      <w:pPr>
-        <w:spacing w:after="0"/>
-        <w:jc w:val="both"/>
-        <w:rPr>
-          <w:rFonts w:ascii="Times New Roman" w:eastAsiaTheme="minorEastAsia" w:hAnsi="Times New Roman" w:cs="Times New Roman"/>
-          <w:b/>
-          <w:sz w:val="20"/>
-          <w:szCs w:val="20"/>
-        </w:rPr>
-      </w:pPr>
-    </w:p>
-    <w:p>
-      <w:pPr>
-        <w:spacing w:after="0"/>
-        <w:jc w:val="both"/>
-        <w:rPr>
-          <w:rFonts w:ascii="Times New Roman" w:eastAsiaTheme="minorEastAsia" w:hAnsi="Times New Roman" w:cs="Times New Roman"/>
-          <w:sz w:val="20"/>
-          <w:szCs w:val="20"/>
-        </w:rPr>
-      </w:pPr>
-    </w:p>
-    <w:p>
-      <w:pPr>
-        <w:spacing w:after="0"/>
-        <w:jc w:val="both"/>
-        <w:rPr>
-          <w:rFonts w:ascii="Times New Roman" w:eastAsiaTheme="minorEastAsia" w:hAnsi="Times New Roman" w:cs="Times New Roman"/>
-          <w:sz w:val="20"/>
-          <w:szCs w:val="20"/>
-        </w:rPr>
-      </w:pPr>
-    </w:p>
-    <w:p>
-      <w:pPr>
-        <w:spacing w:after="0"/>
-        <w:rPr>
           <w:b/>
         </w:rPr>
       </w:pPr>
@@ -1534,19 +1678,20 @@
           <w:b/>
           <w:noProof/>
         </w:rPr>
+        <w:lastRenderedPageBreak/>
         <mc:AlternateContent>
           <mc:Choice Requires="wps">
             <w:drawing>
-              <wp:anchor distT="0" distB="0" distL="114300" distR="114300" simplePos="0" relativeHeight="251705344" behindDoc="0" locked="0" layoutInCell="1" allowOverlap="1" wp14:anchorId="418F0938" wp14:editId="27618A6A">
+              <wp:anchor distT="0" distB="0" distL="114300" distR="114300" simplePos="0" relativeHeight="251666432" behindDoc="0" locked="0" layoutInCell="1" allowOverlap="1" wp14:anchorId="56B82917" wp14:editId="0181CDB4">
                 <wp:simplePos x="0" y="0"/>
                 <wp:positionH relativeFrom="column">
-                  <wp:posOffset>0</wp:posOffset>
+                  <wp:posOffset>4527</wp:posOffset>
                 </wp:positionH>
                 <wp:positionV relativeFrom="paragraph">
-                  <wp:posOffset>-635</wp:posOffset>
+                  <wp:posOffset>-3326</wp:posOffset>
                 </wp:positionV>
-                <wp:extent cx="6383867" cy="863600"/>
-                <wp:effectExtent l="0" t="0" r="17145" b="12700"/>
+                <wp:extent cx="6383867" cy="986828"/>
+                <wp:effectExtent l="0" t="0" r="17145" b="16510"/>
                 <wp:wrapNone/>
                 <wp:docPr id="36" name="Text Box 36"/>
                 <wp:cNvGraphicFramePr/>
@@ -1557,7 +1702,7 @@
                       <wps:spPr>
                         <a:xfrm>
                           <a:off x="0" y="0"/>
-                          <a:ext cx="6383867" cy="863600"/>
+                          <a:ext cx="6383867" cy="986828"/>
                         </a:xfrm>
                         <a:prstGeom prst="rect">
                           <a:avLst/>
@@ -1924,8 +2069,144 @@
                                   <w:color w:val="FF0000"/>
                                   <w:sz w:val="36"/>
                                 </w:rPr>
-                                <m:t xml:space="preserve">= </m:t>
+                                <m:t>= 4*</m:t>
                               </m:r>
+                              <m:func>
+                                <m:funcPr>
+                                  <m:ctrlPr>
+                                    <w:rPr>
+                                      <w:rFonts w:ascii="Cambria Math" w:eastAsiaTheme="minorEastAsia" w:hAnsi="Cambria Math"/>
+                                      <w:color w:val="FF0000"/>
+                                      <w:sz w:val="36"/>
+                                    </w:rPr>
+                                  </m:ctrlPr>
+                                </m:funcPr>
+                                <m:fName>
+                                  <m:r>
+                                    <m:rPr>
+                                      <m:sty m:val="p"/>
+                                    </m:rPr>
+                                    <w:rPr>
+                                      <w:rFonts w:ascii="Cambria Math" w:eastAsiaTheme="minorEastAsia" w:hAnsi="Cambria Math"/>
+                                      <w:color w:val="FF0000"/>
+                                      <w:sz w:val="36"/>
+                                    </w:rPr>
+                                    <m:t>cos</m:t>
+                                  </m:r>
+                                  <m:ctrlPr>
+                                    <w:rPr>
+                                      <w:rFonts w:ascii="Cambria Math" w:eastAsiaTheme="minorEastAsia" w:hAnsi="Cambria Math"/>
+                                      <w:i/>
+                                      <w:color w:val="FF0000"/>
+                                      <w:sz w:val="36"/>
+                                    </w:rPr>
+                                  </m:ctrlPr>
+                                </m:fName>
+                                <m:e>
+                                  <m:d>
+                                    <m:dPr>
+                                      <m:ctrlPr>
+                                        <w:rPr>
+                                          <w:rFonts w:ascii="Cambria Math" w:eastAsiaTheme="minorEastAsia" w:hAnsi="Cambria Math"/>
+                                          <w:i/>
+                                          <w:color w:val="FF0000"/>
+                                          <w:sz w:val="36"/>
+                                        </w:rPr>
+                                      </m:ctrlPr>
+                                    </m:dPr>
+                                    <m:e>
+                                      <m:r>
+                                        <w:rPr>
+                                          <w:rFonts w:ascii="Cambria Math" w:eastAsiaTheme="minorEastAsia" w:hAnsi="Cambria Math"/>
+                                          <w:color w:val="FF0000"/>
+                                          <w:sz w:val="36"/>
+                                        </w:rPr>
+                                        <m:t>2t</m:t>
+                                      </m:r>
+                                    </m:e>
+                                  </m:d>
+                                </m:e>
+                              </m:func>
+                              <m:r>
+                                <w:rPr>
+                                  <w:rFonts w:ascii="Cambria Math" w:eastAsiaTheme="minorEastAsia" w:hAnsi="Cambria Math"/>
+                                  <w:color w:val="FF0000"/>
+                                  <w:sz w:val="36"/>
+                                </w:rPr>
+                                <m:t>*</m:t>
+                              </m:r>
+                              <m:sSup>
+                                <m:sSupPr>
+                                  <m:ctrlPr>
+                                    <w:rPr>
+                                      <w:rFonts w:ascii="Cambria Math" w:eastAsiaTheme="minorEastAsia" w:hAnsi="Cambria Math"/>
+                                      <w:i/>
+                                      <w:color w:val="FF0000"/>
+                                      <w:sz w:val="36"/>
+                                    </w:rPr>
+                                  </m:ctrlPr>
+                                </m:sSupPr>
+                                <m:e>
+                                  <m:r>
+                                    <w:rPr>
+                                      <w:rFonts w:ascii="Cambria Math" w:eastAsiaTheme="minorEastAsia" w:hAnsi="Cambria Math"/>
+                                      <w:color w:val="FF0000"/>
+                                      <w:sz w:val="36"/>
+                                    </w:rPr>
+                                    <m:t>e</m:t>
+                                  </m:r>
+                                </m:e>
+                                <m:sup>
+                                  <m:r>
+                                    <w:rPr>
+                                      <w:rFonts w:ascii="Cambria Math" w:eastAsiaTheme="minorEastAsia" w:hAnsi="Cambria Math"/>
+                                      <w:color w:val="FF0000"/>
+                                      <w:sz w:val="36"/>
+                                    </w:rPr>
+                                    <m:t>-</m:t>
+                                  </m:r>
+                                  <m:f>
+                                    <m:fPr>
+                                      <m:ctrlPr>
+                                        <w:rPr>
+                                          <w:rFonts w:ascii="Cambria Math" w:eastAsiaTheme="minorEastAsia" w:hAnsi="Cambria Math"/>
+                                          <w:i/>
+                                          <w:color w:val="FF0000"/>
+                                          <w:sz w:val="36"/>
+                                        </w:rPr>
+                                      </m:ctrlPr>
+                                    </m:fPr>
+                                    <m:num>
+                                      <m:r>
+                                        <w:rPr>
+                                          <w:rFonts w:ascii="Cambria Math" w:eastAsiaTheme="minorEastAsia" w:hAnsi="Cambria Math"/>
+                                          <w:color w:val="FF0000"/>
+                                          <w:sz w:val="36"/>
+                                        </w:rPr>
+                                        <m:t>3</m:t>
+                                      </m:r>
+                                    </m:num>
+                                    <m:den>
+                                      <m:r>
+                                        <w:rPr>
+                                          <w:rFonts w:ascii="Cambria Math" w:eastAsiaTheme="minorEastAsia" w:hAnsi="Cambria Math"/>
+                                          <w:color w:val="FF0000"/>
+                                          <w:sz w:val="36"/>
+                                        </w:rPr>
+                                        <m:t>4</m:t>
+                                      </m:r>
+                                    </m:den>
+                                  </m:f>
+                                  <m:r>
+                                    <w:rPr>
+                                      <w:rFonts w:ascii="Cambria Math" w:eastAsiaTheme="minorEastAsia" w:hAnsi="Cambria Math"/>
+                                      <w:color w:val="FF0000"/>
+                                      <w:sz w:val="36"/>
+                                    </w:rPr>
+                                    <m:t>t</m:t>
+                                  </m:r>
+                                </m:sup>
+                              </m:sSup>
                             </m:oMath>
                             <w:r>
                               <w:rPr>
@@ -1957,7 +2238,7 @@
           </mc:Choice>
           <mc:Fallback>
             <w:pict>
-              <v:shape w14:anchorId="418F0938" id="Text Box 36" o:spid="_x0000_s1028" type="#_x0000_t202" style="position:absolute;margin-left:0;margin-top:-.05pt;width:502.65pt;height:68pt;z-index:251705344;visibility:visible;mso-wrap-style:square;mso-width-percent:0;mso-height-percent:0;mso-wrap-distance-left:9pt;mso-wrap-distance-top:0;mso-wrap-distance-right:9pt;mso-wrap-distance-bottom:0;mso-position-horizontal:absolute;mso-position-horizontal-relative:text;mso-position-vertical:absolute;mso-position-vertical-relative:text;mso-width-percent:0;mso-height-percent:0;mso-width-relative:margin;mso-height-relative:margin;v-text-anchor:top" o:gfxdata="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" filled="f">
+              <v:shape w14:anchorId="56B82917" id="Text Box 36" o:spid="_x0000_s1028" type="#_x0000_t202" style="position:absolute;margin-left:.35pt;margin-top:-.25pt;width:502.65pt;height:77.7pt;z-index:251666432;visibility:visible;mso-wrap-style:square;mso-width-percent:0;mso-height-percent:0;mso-wrap-distance-left:9pt;mso-wrap-distance-top:0;mso-wrap-distance-right:9pt;mso-wrap-distance-bottom:0;mso-position-horizontal:absolute;mso-position-horizontal-relative:text;mso-position-vertical:absolute;mso-position-vertical-relative:text;mso-width-percent:0;mso-height-percent:0;mso-width-relative:margin;mso-height-relative:margin;v-text-anchor:top" o:gfxdata="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" filled="f">
                 <v:textbox>
                   <w:txbxContent>
                     <w:p>
@@ -2298,8 +2579,144 @@
                             <w:color w:val="FF0000"/>
                             <w:sz w:val="36"/>
                           </w:rPr>
-                          <m:t xml:space="preserve">= </m:t>
+                          <m:t>= 4*</m:t>
                         </m:r>
+                        <m:func>
+                          <m:funcPr>
+                            <m:ctrlPr>
+                              <w:rPr>
+                                <w:rFonts w:ascii="Cambria Math" w:eastAsiaTheme="minorEastAsia" w:hAnsi="Cambria Math"/>
+                                <w:color w:val="FF0000"/>
+                                <w:sz w:val="36"/>
+                              </w:rPr>
+                            </m:ctrlPr>
+                          </m:funcPr>
+                          <m:fName>
+                            <m:r>
+                              <m:rPr>
+                                <m:sty m:val="p"/>
+                              </m:rPr>
+                              <w:rPr>
+                                <w:rFonts w:ascii="Cambria Math" w:eastAsiaTheme="minorEastAsia" w:hAnsi="Cambria Math"/>
+                                <w:color w:val="FF0000"/>
+                                <w:sz w:val="36"/>
+                              </w:rPr>
+                              <m:t>cos</m:t>
+                            </m:r>
+                            <m:ctrlPr>
+                              <w:rPr>
+                                <w:rFonts w:ascii="Cambria Math" w:eastAsiaTheme="minorEastAsia" w:hAnsi="Cambria Math"/>
+                                <w:i/>
+                                <w:color w:val="FF0000"/>
+                                <w:sz w:val="36"/>
+                              </w:rPr>
+                            </m:ctrlPr>
+                          </m:fName>
+                          <m:e>
+                            <m:d>
+                              <m:dPr>
+                                <m:ctrlPr>
+                                  <w:rPr>
+                                    <w:rFonts w:ascii="Cambria Math" w:eastAsiaTheme="minorEastAsia" w:hAnsi="Cambria Math"/>
+                                    <w:i/>
+                                    <w:color w:val="FF0000"/>
+                                    <w:sz w:val="36"/>
+                                  </w:rPr>
+                                </m:ctrlPr>
+                              </m:dPr>
+                              <m:e>
+                                <m:r>
+                                  <w:rPr>
+                                    <w:rFonts w:ascii="Cambria Math" w:eastAsiaTheme="minorEastAsia" w:hAnsi="Cambria Math"/>
+                                    <w:color w:val="FF0000"/>
+                                    <w:sz w:val="36"/>
+                                  </w:rPr>
+                                  <m:t>2t</m:t>
+                                </m:r>
+                              </m:e>
+                            </m:d>
+                          </m:e>
+                        </m:func>
+                        <m:r>
+                          <w:rPr>
+                            <w:rFonts w:ascii="Cambria Math" w:eastAsiaTheme="minorEastAsia" w:hAnsi="Cambria Math"/>
+                            <w:color w:val="FF0000"/>
+                            <w:sz w:val="36"/>
+                          </w:rPr>
+                          <m:t>*</m:t>
+                        </m:r>
+                        <m:sSup>
+                          <m:sSupPr>
+                            <m:ctrlPr>
+                              <w:rPr>
+                                <w:rFonts w:ascii="Cambria Math" w:eastAsiaTheme="minorEastAsia" w:hAnsi="Cambria Math"/>
+                                <w:i/>
+                                <w:color w:val="FF0000"/>
+                                <w:sz w:val="36"/>
+                              </w:rPr>
+                            </m:ctrlPr>
+                          </m:sSupPr>
+                          <m:e>
+                            <m:r>
+                              <w:rPr>
+                                <w:rFonts w:ascii="Cambria Math" w:eastAsiaTheme="minorEastAsia" w:hAnsi="Cambria Math"/>
+                                <w:color w:val="FF0000"/>
+                                <w:sz w:val="36"/>
+                              </w:rPr>
+                              <m:t>e</m:t>
+                            </m:r>
+                          </m:e>
+                          <m:sup>
+                            <m:r>
+                              <w:rPr>
+                                <w:rFonts w:ascii="Cambria Math" w:eastAsiaTheme="minorEastAsia" w:hAnsi="Cambria Math"/>
+                                <w:color w:val="FF0000"/>
+                                <w:sz w:val="36"/>
+                              </w:rPr>
+                              <m:t>-</m:t>
+                            </m:r>
+                            <m:f>
+                              <m:fPr>
+                                <m:ctrlPr>
+                                  <w:rPr>
+                                    <w:rFonts w:ascii="Cambria Math" w:eastAsiaTheme="minorEastAsia" w:hAnsi="Cambria Math"/>
+                                    <w:i/>
+                                    <w:color w:val="FF0000"/>
+                                    <w:sz w:val="36"/>
+                                  </w:rPr>
+                                </m:ctrlPr>
+                              </m:fPr>
+                              <m:num>
+                                <m:r>
+                                  <w:rPr>
+                                    <w:rFonts w:ascii="Cambria Math" w:eastAsiaTheme="minorEastAsia" w:hAnsi="Cambria Math"/>
+                                    <w:color w:val="FF0000"/>
+                                    <w:sz w:val="36"/>
+                                  </w:rPr>
+                                  <m:t>3</m:t>
+                                </m:r>
+                              </m:num>
+                              <m:den>
+                                <m:r>
+                                  <w:rPr>
+                                    <w:rFonts w:ascii="Cambria Math" w:eastAsiaTheme="minorEastAsia" w:hAnsi="Cambria Math"/>
+                                    <w:color w:val="FF0000"/>
+                                    <w:sz w:val="36"/>
+                                  </w:rPr>
+                                  <m:t>4</m:t>
+                                </m:r>
+                              </m:den>
+                            </m:f>
+                            <m:r>
+                              <w:rPr>
+                                <w:rFonts w:ascii="Cambria Math" w:eastAsiaTheme="minorEastAsia" w:hAnsi="Cambria Math"/>
+                                <w:color w:val="FF0000"/>
+                                <w:sz w:val="36"/>
+                              </w:rPr>
+                              <m:t>t</m:t>
+                            </m:r>
+                          </m:sup>
+                        </m:sSup>
                       </m:oMath>
                       <w:r>
                         <w:rPr>
@@ -2478,21 +2895,13 @@
           <w:sz w:val="28"/>
         </w:rPr>
       </w:pPr>
-    </w:p>
-    <w:p>
-      <w:pPr>
-        <w:rPr>
-          <w:b/>
-          <w:sz w:val="28"/>
-        </w:rPr>
-      </w:pPr>
       <w:r>
         <w:rPr>
           <w:rFonts w:ascii="Helvetica" w:hAnsi="Helvetica" w:cs="Helvetica"/>
           <w:noProof/>
         </w:rPr>
         <w:drawing>
-          <wp:anchor distT="0" distB="0" distL="114300" distR="114300" simplePos="0" relativeHeight="251661312" behindDoc="0" locked="0" layoutInCell="1" allowOverlap="1" wp14:anchorId="2F3FA487" wp14:editId="4A933D97">
+          <wp:anchor distT="0" distB="0" distL="114300" distR="114300" simplePos="0" relativeHeight="251664384" behindDoc="0" locked="0" layoutInCell="1" allowOverlap="1" wp14:anchorId="7FD19513" wp14:editId="2650E8B9">
             <wp:simplePos x="0" y="0"/>
             <wp:positionH relativeFrom="column">
               <wp:posOffset>-11641</wp:posOffset>
@@ -2517,7 +2926,7 @@
                     </pic:cNvPicPr>
                   </pic:nvPicPr>
                   <pic:blipFill>
-                    <a:blip r:embed="rId7">
+                    <a:blip r:embed="rId9">
                       <a:extLst>
                         <a:ext uri="{28A0092B-C50C-407E-A947-70E740481C1C}">
                           <a14:useLocalDpi xmlns:a14="http://schemas.microsoft.com/office/drawing/2010/main" val="0"/>
@@ -2543,7 +2952,7 @@
                     </a:ln>
                     <a:extLst>
                       <a:ext uri="{FAA26D3D-D897-4be2-8F04-BA451C77F1D7}">
-                        <ma14:placeholderFlag xmlns:ma14="http://schemas.microsoft.com/office/mac/drawingml/2011/main" xmlns:w="http://schemas.openxmlformats.org/wordprocessingml/2006/main" xmlns:w10="urn:schemas-microsoft-com:office:word" xmlns:v="urn:schemas-microsoft-com:vml" xmlns:o="urn:schemas-microsoft-com:office:office" xmlns:mv="urn:schemas-microsoft-com:mac:vml" xmlns:mo="http://schemas.microsoft.com/office/mac/office/2008/main" xmlns=""/>
+                        <ma14:placeholderFlag xmlns="" xmlns:mo="http://schemas.microsoft.com/office/mac/office/2008/main" xmlns:mv="urn:schemas-microsoft-com:mac:vml" xmlns:o="urn:schemas-microsoft-com:office:office" xmlns:v="urn:schemas-microsoft-com:vml" xmlns:w10="urn:schemas-microsoft-com:office:word" xmlns:w="http://schemas.openxmlformats.org/wordprocessingml/2006/main" xmlns:ma14="http://schemas.microsoft.com/office/mac/drawingml/2011/main"/>
                       </a:ext>
                     </a:extLst>
                   </pic:spPr>
@@ -2660,103 +3069,56 @@
           <w:color w:val="FF0000"/>
         </w:rPr>
       </w:pPr>
+      <w:r>
+        <w:rPr>
+          <w:noProof/>
+          <w:color w:val="FF0000"/>
+        </w:rPr>
+        <w:drawing>
+          <wp:inline distT="0" distB="0" distL="0" distR="0" wp14:anchorId="02348CD1" wp14:editId="5267E6AD">
+            <wp:extent cx="5612941" cy="4979406"/>
+            <wp:effectExtent l="0" t="0" r="635" b="0"/>
+            <wp:docPr id="1" name="Picture 1" descr="Chart&#10;&#10;Description automatically generated"/>
+            <wp:cNvGraphicFramePr>
+              <a:graphicFrameLocks xmlns:a="http://schemas.openxmlformats.org/drawingml/2006/main" noChangeAspect="1"/>
+            </wp:cNvGraphicFramePr>
+            <a:graphic xmlns:a="http://schemas.openxmlformats.org/drawingml/2006/main">
+              <a:graphicData uri="http://schemas.openxmlformats.org/drawingml/2006/picture">
+                <pic:pic xmlns:pic="http://schemas.openxmlformats.org/drawingml/2006/picture">
+                  <pic:nvPicPr>
+                    <pic:cNvPr id="1" name="Picture 1" descr="Chart&#10;&#10;Description automatically generated"/>
+                    <pic:cNvPicPr/>
+                  </pic:nvPicPr>
+                  <pic:blipFill>
+                    <a:blip r:embed="rId10" cstate="print">
+                      <a:extLst>
+                        <a:ext uri="{28A0092B-C50C-407E-A947-70E740481C1C}">
+                          <a14:useLocalDpi xmlns:a14="http://schemas.microsoft.com/office/drawing/2010/main" val="0"/>
+                        </a:ext>
+                      </a:extLst>
+                    </a:blip>
+                    <a:stretch>
+                      <a:fillRect/>
+                    </a:stretch>
+                  </pic:blipFill>
+                  <pic:spPr>
+                    <a:xfrm>
+                      <a:off x="0" y="0"/>
+                      <a:ext cx="5628670" cy="4993360"/>
+                    </a:xfrm>
+                    <a:prstGeom prst="rect">
+                      <a:avLst/>
+                    </a:prstGeom>
+                  </pic:spPr>
+                </pic:pic>
+              </a:graphicData>
+            </a:graphic>
+          </wp:inline>
+        </w:drawing>
+      </w:r>
     </w:p>
     <w:p>
       <w:pPr>
-        <w:spacing w:after="0"/>
-        <w:rPr>
-          <w:color w:val="FF0000"/>
-        </w:rPr>
-      </w:pPr>
-    </w:p>
-    <w:p>
-      <w:pPr>
-        <w:spacing w:after="0"/>
-        <w:rPr>
-          <w:color w:val="FF0000"/>
-        </w:rPr>
-      </w:pPr>
-    </w:p>
-    <w:p>
-      <w:pPr>
-        <w:spacing w:after="0"/>
-        <w:rPr>
-          <w:color w:val="FF0000"/>
-        </w:rPr>
-      </w:pPr>
-    </w:p>
-    <w:p>
-      <w:pPr>
-        <w:spacing w:after="0"/>
-        <w:rPr>
-          <w:color w:val="FF0000"/>
-        </w:rPr>
-      </w:pPr>
-    </w:p>
-    <w:p>
-      <w:pPr>
-        <w:spacing w:after="0"/>
-        <w:rPr>
-          <w:b/>
-          <w:color w:val="FF0000"/>
-        </w:rPr>
-      </w:pPr>
-    </w:p>
-    <w:p>
-      <w:pPr>
-        <w:spacing w:after="0"/>
-        <w:rPr>
-          <w:b/>
-          <w:color w:val="FF0000"/>
-        </w:rPr>
-      </w:pPr>
-    </w:p>
-    <w:p>
-      <w:pPr>
-        <w:spacing w:after="0"/>
-        <w:rPr>
-          <w:b/>
-          <w:color w:val="FF0000"/>
-        </w:rPr>
-      </w:pPr>
-    </w:p>
-    <w:p>
-      <w:pPr>
-        <w:spacing w:after="0"/>
-        <w:rPr>
-          <w:b/>
-          <w:color w:val="FF0000"/>
-        </w:rPr>
-      </w:pPr>
-    </w:p>
-    <w:p>
-      <w:pPr>
-        <w:spacing w:after="0"/>
-        <w:rPr>
-          <w:color w:val="FF0000"/>
-          <w:sz w:val="18"/>
-        </w:rPr>
-      </w:pPr>
-    </w:p>
-    <w:p>
-      <w:pPr>
-        <w:spacing w:after="0"/>
-        <w:rPr>
-          <w:color w:val="FF0000"/>
-        </w:rPr>
-      </w:pPr>
-    </w:p>
-    <w:p>
-      <w:pPr>
-        <w:spacing w:after="0"/>
-        <w:rPr>
-          <w:b/>
-        </w:rPr>
-      </w:pPr>
-    </w:p>
-    <w:p>
-      <w:pPr>
-        <w:spacing w:after="0"/>
         <w:jc w:val="both"/>
         <w:rPr>
           <w:rFonts w:ascii="Times New Roman" w:eastAsiaTheme="minorEastAsia" w:hAnsi="Times New Roman" w:cs="Times New Roman"/>
@@ -2764,27 +3126,6 @@
           <w:szCs w:val="20"/>
         </w:rPr>
       </w:pPr>
-    </w:p>
-    <w:p>
-      <w:pPr>
-        <w:spacing w:after="0"/>
-        <w:jc w:val="both"/>
-        <w:rPr>
-          <w:rFonts w:ascii="Times New Roman" w:eastAsiaTheme="minorEastAsia" w:hAnsi="Times New Roman" w:cs="Times New Roman"/>
-          <w:sz w:val="20"/>
-          <w:szCs w:val="20"/>
-        </w:rPr>
-      </w:pPr>
-    </w:p>
-    <w:p>
-      <w:pPr>
-        <w:jc w:val="both"/>
-        <w:rPr>
-          <w:rFonts w:ascii="Times New Roman" w:eastAsiaTheme="minorEastAsia" w:hAnsi="Times New Roman" w:cs="Times New Roman"/>
-          <w:sz w:val="20"/>
-          <w:szCs w:val="20"/>
-        </w:rPr>
-      </w:pPr>
       <w:r>
         <w:rPr>
           <w:noProof/>
@@ -2792,7 +3133,7 @@
         <mc:AlternateContent>
           <mc:Choice Requires="wps">
             <w:drawing>
-              <wp:anchor distT="0" distB="0" distL="114300" distR="114300" simplePos="0" relativeHeight="251696128" behindDoc="0" locked="0" layoutInCell="1" allowOverlap="1" wp14:anchorId="093D75DF" wp14:editId="73CCCBC6">
+              <wp:anchor distT="0" distB="0" distL="114300" distR="114300" simplePos="0" relativeHeight="251665408" behindDoc="0" locked="0" layoutInCell="1" allowOverlap="1" wp14:anchorId="08FCCD90" wp14:editId="6566C44F">
                 <wp:simplePos x="0" y="0"/>
                 <wp:positionH relativeFrom="column">
                   <wp:posOffset>8467</wp:posOffset>
@@ -2863,13 +3204,23 @@
                                 <w:szCs w:val="28"/>
                               </w:rPr>
                             </w:pPr>
+                            <w:proofErr w:type="spellStart"/>
                             <w:r>
                               <w:rPr>
                                 <w:b/>
                                 <w:sz w:val="21"/>
                                 <w:szCs w:val="28"/>
                               </w:rPr>
-                              <w:t>i.</w:t>
+                              <w:t>i</w:t>
+                            </w:r>
+                            <w:proofErr w:type="spellEnd"/>
+                            <w:r>
+                              <w:rPr>
+                                <w:b/>
+                                <w:sz w:val="21"/>
+                                <w:szCs w:val="28"/>
+                              </w:rPr>
+                              <w:t>.</w:t>
                             </w:r>
                             <w:r>
                               <w:rPr>
@@ -2980,7 +3331,7 @@
           </mc:Choice>
           <mc:Fallback>
             <w:pict>
-              <v:shape w14:anchorId="093D75DF" id="Text Box 45" o:spid="_x0000_s1029" type="#_x0000_t202" style="position:absolute;left:0;text-align:left;margin-left:.65pt;margin-top:3.7pt;width:466.65pt;height:83.35pt;z-index:251696128;visibility:visible;mso-wrap-style:square;mso-width-percent:0;mso-height-percent:0;mso-wrap-distance-left:9pt;mso-wrap-distance-top:0;mso-wrap-distance-right:9pt;mso-wrap-distance-bottom:0;mso-position-horizontal:absolute;mso-position-horizontal-relative:text;mso-position-vertical:absolute;mso-position-vertical-relative:text;mso-width-percent:0;mso-height-percent:0;mso-width-relative:margin;mso-height-relative:margin;v-text-anchor:top" o:gfxdata="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" fillcolor="#00b0f0" stroked="f" strokeweight=".5pt">
+              <v:shape w14:anchorId="08FCCD90" id="Text Box 45" o:spid="_x0000_s1029" type="#_x0000_t202" style="position:absolute;left:0;text-align:left;margin-left:.65pt;margin-top:3.7pt;width:466.65pt;height:83.35pt;z-index:251665408;visibility:visible;mso-wrap-style:square;mso-width-percent:0;mso-height-percent:0;mso-wrap-distance-left:9pt;mso-wrap-distance-top:0;mso-wrap-distance-right:9pt;mso-wrap-distance-bottom:0;mso-position-horizontal:absolute;mso-position-horizontal-relative:text;mso-position-vertical:absolute;mso-position-vertical-relative:text;mso-width-percent:0;mso-height-percent:0;mso-width-relative:margin;mso-height-relative:margin;v-text-anchor:top" o:gfxdata="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" fillcolor="#00b0f0" stroked="f" strokeweight=".5pt">
                 <v:fill opacity="16448f"/>
                 <v:textbox>
                   <w:txbxContent>
@@ -3019,13 +3370,23 @@
                           <w:szCs w:val="28"/>
                         </w:rPr>
                       </w:pPr>
+                      <w:proofErr w:type="spellStart"/>
                       <w:r>
                         <w:rPr>
                           <w:b/>
                           <w:sz w:val="21"/>
                           <w:szCs w:val="28"/>
                         </w:rPr>
-                        <w:t>i.</w:t>
+                        <w:t>i</w:t>
+                      </w:r>
+                      <w:proofErr w:type="spellEnd"/>
+                      <w:r>
+                        <w:rPr>
+                          <w:b/>
+                          <w:sz w:val="21"/>
+                          <w:szCs w:val="28"/>
+                        </w:rPr>
+                        <w:t>.</w:t>
                       </w:r>
                       <w:r>
                         <w:rPr>
@@ -3172,6 +3533,7 @@
           <w:sz w:val="20"/>
           <w:szCs w:val="20"/>
         </w:rPr>
+        <w:lastRenderedPageBreak/>
         <w:t xml:space="preserve">Ready to Submit? </w:t>
       </w:r>
     </w:p>
@@ -3410,7 +3772,27 @@
           <w:sz w:val="20"/>
           <w:szCs w:val="20"/>
         </w:rPr>
-        <w:t xml:space="preserve"> to receive full credit. You have one more day, to submit the lab (but with a small penalty), and then the window closes for good and your grade will be zero.</w:t>
+        <w:t xml:space="preserve"> to receive full credit. You have one more day, to submit the lab (but with a small penalty), and then the window closes for </w:t>
+      </w:r>
+      <w:proofErr w:type="gramStart"/>
+      <w:r>
+        <w:rPr>
+          <w:rFonts w:ascii="Times New Roman" w:hAnsi="Times New Roman" w:cs="Times New Roman"/>
+          <w:color w:val="FF0000"/>
+          <w:sz w:val="20"/>
+          <w:szCs w:val="20"/>
+        </w:rPr>
+        <w:t>good</w:t>
+      </w:r>
+      <w:proofErr w:type="gramEnd"/>
+      <w:r>
+        <w:rPr>
+          <w:rFonts w:ascii="Times New Roman" w:hAnsi="Times New Roman" w:cs="Times New Roman"/>
+          <w:color w:val="FF0000"/>
+          <w:sz w:val="20"/>
+          <w:szCs w:val="20"/>
+        </w:rPr>
+        <w:t xml:space="preserve"> and your grade will be zero.</w:t>
       </w:r>
     </w:p>
     <w:p>
@@ -3425,12 +3807,12 @@
       </w:pPr>
     </w:p>
     <w:sectPr>
-      <w:headerReference w:type="even" r:id="rId8"/>
-      <w:headerReference w:type="default" r:id="rId9"/>
-      <w:footerReference w:type="even" r:id="rId10"/>
-      <w:footerReference w:type="default" r:id="rId11"/>
-      <w:headerReference w:type="first" r:id="rId12"/>
-      <w:footerReference w:type="first" r:id="rId13"/>
+      <w:headerReference w:type="even" r:id="rId11"/>
+      <w:headerReference w:type="default" r:id="rId12"/>
+      <w:footerReference w:type="even" r:id="rId13"/>
+      <w:footerReference w:type="default" r:id="rId14"/>
+      <w:headerReference w:type="first" r:id="rId15"/>
+      <w:footerReference w:type="first" r:id="rId16"/>
       <w:pgSz w:w="12240" w:h="15840"/>
       <w:pgMar w:top="720" w:right="720" w:bottom="720" w:left="720" w:header="720" w:footer="720" w:gutter="0"/>
       <w:cols w:space="720"/>
@@ -3441,7 +3823,7 @@
 </file>
 
 <file path=word/endnotes.xml><?xml version="1.0" encoding="utf-8"?>
-<w:endnotes xmlns:wpc="http://schemas.microsoft.com/office/word/2010/wordprocessingCanvas" xmlns:cx="http://schemas.microsoft.com/office/drawing/2014/chartex" xmlns:cx1="http://schemas.microsoft.com/office/drawing/2015/9/8/chartex" xmlns:cx2="http://schemas.microsoft.com/office/drawing/2015/10/21/chartex" xmlns:cx3="http://schemas.microsoft.com/office/drawing/2016/5/9/chartex" xmlns:cx4="http://schemas.microsoft.com/office/drawing/2016/5/10/chartex" xmlns:cx5="http://schemas.microsoft.com/office/drawing/2016/5/11/chartex" xmlns:cx6="http://schemas.microsoft.com/office/drawing/2016/5/12/chartex" xmlns:cx7="http://schemas.microsoft.com/office/drawing/2016/5/13/chartex" xmlns:cx8="http://schemas.microsoft.com/office/drawing/2016/5/14/chartex" xmlns:mc="http://schemas.openxmlformats.org/markup-compatibility/2006" xmlns:aink="http://schemas.microsoft.com/office/drawing/2016/ink" xmlns:am3d="http://schemas.microsoft.com/office/drawing/2017/model3d" xmlns:o="urn:schemas-microsoft-com:office:office" xmlns:r="http://schemas.openxmlformats.org/officeDocument/2006/relationships" xmlns:m="http://schemas.openxmlformats.org/officeDocument/2006/math" xmlns:v="urn:schemas-microsoft-com:vml" xmlns:wp14="http://schemas.microsoft.com/office/word/2010/wordprocessingDrawing" xmlns:wp="http://schemas.openxmlformats.org/drawingml/2006/wordprocessingDrawing" xmlns:w10="urn:schemas-microsoft-com:office:word" xmlns:w="http://schemas.openxmlformats.org/wordprocessingml/2006/main" xmlns:w14="http://schemas.microsoft.com/office/word/2010/wordml" xmlns:w15="http://schemas.microsoft.com/office/word/2012/wordml" xmlns:w16cex="http://schemas.microsoft.com/office/word/2018/wordml/cex" xmlns:w16cid="http://schemas.microsoft.com/office/word/2016/wordml/cid" xmlns:w16="http://schemas.microsoft.com/office/word/2018/wordml" xmlns:w16sdtdh="http://schemas.microsoft.com/office/word/2020/wordml/sdtdatahash" xmlns:w16se="http://schemas.microsoft.com/office/word/2015/wordml/symex" xmlns:wpg="http://schemas.microsoft.com/office/word/2010/wordprocessingGroup" xmlns:wpi="http://schemas.microsoft.com/office/word/2010/wordprocessingInk" xmlns:wne="http://schemas.microsoft.com/office/word/2006/wordml" xmlns:wps="http://schemas.microsoft.com/office/word/2010/wordprocessingShape" mc:Ignorable="w14 w15 w16se w16cid w16 w16cex w16sdtdh wp14">
+<w:endnotes xmlns:wpc="http://schemas.microsoft.com/office/word/2010/wordprocessingCanvas" xmlns:cx="http://schemas.microsoft.com/office/drawing/2014/chartex" xmlns:cx1="http://schemas.microsoft.com/office/drawing/2015/9/8/chartex" xmlns:cx2="http://schemas.microsoft.com/office/drawing/2015/10/21/chartex" xmlns:cx3="http://schemas.microsoft.com/office/drawing/2016/5/9/chartex" xmlns:cx4="http://schemas.microsoft.com/office/drawing/2016/5/10/chartex" xmlns:cx5="http://schemas.microsoft.com/office/drawing/2016/5/11/chartex" xmlns:cx6="http://schemas.microsoft.com/office/drawing/2016/5/12/chartex" xmlns:cx7="http://schemas.microsoft.com/office/drawing/2016/5/13/chartex" xmlns:cx8="http://schemas.microsoft.com/office/drawing/2016/5/14/chartex" xmlns:mc="http://schemas.openxmlformats.org/markup-compatibility/2006" xmlns:aink="http://schemas.microsoft.com/office/drawing/2016/ink" xmlns:am3d="http://schemas.microsoft.com/office/drawing/2017/model3d" xmlns:o="urn:schemas-microsoft-com:office:office" xmlns:oel="http://schemas.microsoft.com/office/2019/extlst" xmlns:r="http://schemas.openxmlformats.org/officeDocument/2006/relationships" xmlns:m="http://schemas.openxmlformats.org/officeDocument/2006/math" xmlns:v="urn:schemas-microsoft-com:vml" xmlns:wp14="http://schemas.microsoft.com/office/word/2010/wordprocessingDrawing" xmlns:wp="http://schemas.openxmlformats.org/drawingml/2006/wordprocessingDrawing" xmlns:w10="urn:schemas-microsoft-com:office:word" xmlns:w="http://schemas.openxmlformats.org/wordprocessingml/2006/main" xmlns:w14="http://schemas.microsoft.com/office/word/2010/wordml" xmlns:w15="http://schemas.microsoft.com/office/word/2012/wordml" xmlns:w16cex="http://schemas.microsoft.com/office/word/2018/wordml/cex" xmlns:w16cid="http://schemas.microsoft.com/office/word/2016/wordml/cid" xmlns:w16="http://schemas.microsoft.com/office/word/2018/wordml" xmlns:w16sdtdh="http://schemas.microsoft.com/office/word/2020/wordml/sdtdatahash" xmlns:w16se="http://schemas.microsoft.com/office/word/2015/wordml/symex" xmlns:wpg="http://schemas.microsoft.com/office/word/2010/wordprocessingGroup" xmlns:wpi="http://schemas.microsoft.com/office/word/2010/wordprocessingInk" xmlns:wne="http://schemas.microsoft.com/office/word/2006/wordml" xmlns:wps="http://schemas.microsoft.com/office/word/2010/wordprocessingShape" mc:Ignorable="w14 w15 w16se w16cid w16 w16cex w16sdtdh wp14">
   <w:endnote w:type="separator" w:id="-1">
     <w:p>
       <w:pPr>
@@ -3466,7 +3848,7 @@
 </file>
 
 <file path=word/footer1.xml><?xml version="1.0" encoding="utf-8"?>
-<w:ftr xmlns:wpc="http://schemas.microsoft.com/office/word/2010/wordprocessingCanvas" xmlns:cx="http://schemas.microsoft.com/office/drawing/2014/chartex" xmlns:cx1="http://schemas.microsoft.com/office/drawing/2015/9/8/chartex" xmlns:cx2="http://schemas.microsoft.com/office/drawing/2015/10/21/chartex" xmlns:cx3="http://schemas.microsoft.com/office/drawing/2016/5/9/chartex" xmlns:cx4="http://schemas.microsoft.com/office/drawing/2016/5/10/chartex" xmlns:cx5="http://schemas.microsoft.com/office/drawing/2016/5/11/chartex" xmlns:cx6="http://schemas.microsoft.com/office/drawing/2016/5/12/chartex" xmlns:cx7="http://schemas.microsoft.com/office/drawing/2016/5/13/chartex" xmlns:cx8="http://schemas.microsoft.com/office/drawing/2016/5/14/chartex" xmlns:mc="http://schemas.openxmlformats.org/markup-compatibility/2006" xmlns:aink="http://schemas.microsoft.com/office/drawing/2016/ink" xmlns:am3d="http://schemas.microsoft.com/office/drawing/2017/model3d" xmlns:o="urn:schemas-microsoft-com:office:office" xmlns:r="http://schemas.openxmlformats.org/officeDocument/2006/relationships" xmlns:m="http://schemas.openxmlformats.org/officeDocument/2006/math" xmlns:v="urn:schemas-microsoft-com:vml" xmlns:wp14="http://schemas.microsoft.com/office/word/2010/wordprocessingDrawing" xmlns:wp="http://schemas.openxmlformats.org/drawingml/2006/wordprocessingDrawing" xmlns:w10="urn:schemas-microsoft-com:office:word" xmlns:w="http://schemas.openxmlformats.org/wordprocessingml/2006/main" xmlns:w14="http://schemas.microsoft.com/office/word/2010/wordml" xmlns:w15="http://schemas.microsoft.com/office/word/2012/wordml" xmlns:w16cex="http://schemas.microsoft.com/office/word/2018/wordml/cex" xmlns:w16cid="http://schemas.microsoft.com/office/word/2016/wordml/cid" xmlns:w16="http://schemas.microsoft.com/office/word/2018/wordml" xmlns:w16sdtdh="http://schemas.microsoft.com/office/word/2020/wordml/sdtdatahash" xmlns:w16se="http://schemas.microsoft.com/office/word/2015/wordml/symex" xmlns:wpg="http://schemas.microsoft.com/office/word/2010/wordprocessingGroup" xmlns:wpi="http://schemas.microsoft.com/office/word/2010/wordprocessingInk" xmlns:wne="http://schemas.microsoft.com/office/word/2006/wordml" xmlns:wps="http://schemas.microsoft.com/office/word/2010/wordprocessingShape" mc:Ignorable="w14 w15 w16se w16cid w16 w16cex w16sdtdh wp14">
+<w:ftr xmlns:wpc="http://schemas.microsoft.com/office/word/2010/wordprocessingCanvas" xmlns:cx="http://schemas.microsoft.com/office/drawing/2014/chartex" xmlns:cx1="http://schemas.microsoft.com/office/drawing/2015/9/8/chartex" xmlns:cx2="http://schemas.microsoft.com/office/drawing/2015/10/21/chartex" xmlns:cx3="http://schemas.microsoft.com/office/drawing/2016/5/9/chartex" xmlns:cx4="http://schemas.microsoft.com/office/drawing/2016/5/10/chartex" xmlns:cx5="http://schemas.microsoft.com/office/drawing/2016/5/11/chartex" xmlns:cx6="http://schemas.microsoft.com/office/drawing/2016/5/12/chartex" xmlns:cx7="http://schemas.microsoft.com/office/drawing/2016/5/13/chartex" xmlns:cx8="http://schemas.microsoft.com/office/drawing/2016/5/14/chartex" xmlns:mc="http://schemas.openxmlformats.org/markup-compatibility/2006" xmlns:aink="http://schemas.microsoft.com/office/drawing/2016/ink" xmlns:am3d="http://schemas.microsoft.com/office/drawing/2017/model3d" xmlns:o="urn:schemas-microsoft-com:office:office" xmlns:oel="http://schemas.microsoft.com/office/2019/extlst" xmlns:r="http://schemas.openxmlformats.org/officeDocument/2006/relationships" xmlns:m="http://schemas.openxmlformats.org/officeDocument/2006/math" xmlns:v="urn:schemas-microsoft-com:vml" xmlns:wp14="http://schemas.microsoft.com/office/word/2010/wordprocessingDrawing" xmlns:wp="http://schemas.openxmlformats.org/drawingml/2006/wordprocessingDrawing" xmlns:w10="urn:schemas-microsoft-com:office:word" xmlns:w="http://schemas.openxmlformats.org/wordprocessingml/2006/main" xmlns:w14="http://schemas.microsoft.com/office/word/2010/wordml" xmlns:w15="http://schemas.microsoft.com/office/word/2012/wordml" xmlns:w16cex="http://schemas.microsoft.com/office/word/2018/wordml/cex" xmlns:w16cid="http://schemas.microsoft.com/office/word/2016/wordml/cid" xmlns:w16="http://schemas.microsoft.com/office/word/2018/wordml" xmlns:w16sdtdh="http://schemas.microsoft.com/office/word/2020/wordml/sdtdatahash" xmlns:w16se="http://schemas.microsoft.com/office/word/2015/wordml/symex" xmlns:wpg="http://schemas.microsoft.com/office/word/2010/wordprocessingGroup" xmlns:wpi="http://schemas.microsoft.com/office/word/2010/wordprocessingInk" xmlns:wne="http://schemas.microsoft.com/office/word/2006/wordml" xmlns:wps="http://schemas.microsoft.com/office/word/2010/wordprocessingShape" mc:Ignorable="w14 w15 w16se w16cid w16 w16cex w16sdtdh wp14">
   <w:p>
     <w:pPr>
       <w:pStyle w:val="Footer"/>
@@ -3503,7 +3885,7 @@
 </file>
 
 <file path=word/footer2.xml><?xml version="1.0" encoding="utf-8"?>
-<w:ftr xmlns:wpc="http://schemas.microsoft.com/office/word/2010/wordprocessingCanvas" xmlns:cx="http://schemas.microsoft.com/office/drawing/2014/chartex" xmlns:cx1="http://schemas.microsoft.com/office/drawing/2015/9/8/chartex" xmlns:cx2="http://schemas.microsoft.com/office/drawing/2015/10/21/chartex" xmlns:cx3="http://schemas.microsoft.com/office/drawing/2016/5/9/chartex" xmlns:cx4="http://schemas.microsoft.com/office/drawing/2016/5/10/chartex" xmlns:cx5="http://schemas.microsoft.com/office/drawing/2016/5/11/chartex" xmlns:cx6="http://schemas.microsoft.com/office/drawing/2016/5/12/chartex" xmlns:cx7="http://schemas.microsoft.com/office/drawing/2016/5/13/chartex" xmlns:cx8="http://schemas.microsoft.com/office/drawing/2016/5/14/chartex" xmlns:mc="http://schemas.openxmlformats.org/markup-compatibility/2006" xmlns:aink="http://schemas.microsoft.com/office/drawing/2016/ink" xmlns:am3d="http://schemas.microsoft.com/office/drawing/2017/model3d" xmlns:o="urn:schemas-microsoft-com:office:office" xmlns:r="http://schemas.openxmlformats.org/officeDocument/2006/relationships" xmlns:m="http://schemas.openxmlformats.org/officeDocument/2006/math" xmlns:v="urn:schemas-microsoft-com:vml" xmlns:wp14="http://schemas.microsoft.com/office/word/2010/wordprocessingDrawing" xmlns:wp="http://schemas.openxmlformats.org/drawingml/2006/wordprocessingDrawing" xmlns:w10="urn:schemas-microsoft-com:office:word" xmlns:w="http://schemas.openxmlformats.org/wordprocessingml/2006/main" xmlns:w14="http://schemas.microsoft.com/office/word/2010/wordml" xmlns:w15="http://schemas.microsoft.com/office/word/2012/wordml" xmlns:w16cex="http://schemas.microsoft.com/office/word/2018/wordml/cex" xmlns:w16cid="http://schemas.microsoft.com/office/word/2016/wordml/cid" xmlns:w16="http://schemas.microsoft.com/office/word/2018/wordml" xmlns:w16sdtdh="http://schemas.microsoft.com/office/word/2020/wordml/sdtdatahash" xmlns:w16se="http://schemas.microsoft.com/office/word/2015/wordml/symex" xmlns:wpg="http://schemas.microsoft.com/office/word/2010/wordprocessingGroup" xmlns:wpi="http://schemas.microsoft.com/office/word/2010/wordprocessingInk" xmlns:wne="http://schemas.microsoft.com/office/word/2006/wordml" xmlns:wps="http://schemas.microsoft.com/office/word/2010/wordprocessingShape" mc:Ignorable="w14 w15 w16se w16cid w16 w16cex w16sdtdh wp14">
+<w:ftr xmlns:wpc="http://schemas.microsoft.com/office/word/2010/wordprocessingCanvas" xmlns:cx="http://schemas.microsoft.com/office/drawing/2014/chartex" xmlns:cx1="http://schemas.microsoft.com/office/drawing/2015/9/8/chartex" xmlns:cx2="http://schemas.microsoft.com/office/drawing/2015/10/21/chartex" xmlns:cx3="http://schemas.microsoft.com/office/drawing/2016/5/9/chartex" xmlns:cx4="http://schemas.microsoft.com/office/drawing/2016/5/10/chartex" xmlns:cx5="http://schemas.microsoft.com/office/drawing/2016/5/11/chartex" xmlns:cx6="http://schemas.microsoft.com/office/drawing/2016/5/12/chartex" xmlns:cx7="http://schemas.microsoft.com/office/drawing/2016/5/13/chartex" xmlns:cx8="http://schemas.microsoft.com/office/drawing/2016/5/14/chartex" xmlns:mc="http://schemas.openxmlformats.org/markup-compatibility/2006" xmlns:aink="http://schemas.microsoft.com/office/drawing/2016/ink" xmlns:am3d="http://schemas.microsoft.com/office/drawing/2017/model3d" xmlns:o="urn:schemas-microsoft-com:office:office" xmlns:oel="http://schemas.microsoft.com/office/2019/extlst" xmlns:r="http://schemas.openxmlformats.org/officeDocument/2006/relationships" xmlns:m="http://schemas.openxmlformats.org/officeDocument/2006/math" xmlns:v="urn:schemas-microsoft-com:vml" xmlns:wp14="http://schemas.microsoft.com/office/word/2010/wordprocessingDrawing" xmlns:wp="http://schemas.openxmlformats.org/drawingml/2006/wordprocessingDrawing" xmlns:w10="urn:schemas-microsoft-com:office:word" xmlns:w="http://schemas.openxmlformats.org/wordprocessingml/2006/main" xmlns:w14="http://schemas.microsoft.com/office/word/2010/wordml" xmlns:w15="http://schemas.microsoft.com/office/word/2012/wordml" xmlns:w16cex="http://schemas.microsoft.com/office/word/2018/wordml/cex" xmlns:w16cid="http://schemas.microsoft.com/office/word/2016/wordml/cid" xmlns:w16="http://schemas.microsoft.com/office/word/2018/wordml" xmlns:w16sdtdh="http://schemas.microsoft.com/office/word/2020/wordml/sdtdatahash" xmlns:w16se="http://schemas.microsoft.com/office/word/2015/wordml/symex" xmlns:wpg="http://schemas.microsoft.com/office/word/2010/wordprocessingGroup" xmlns:wpi="http://schemas.microsoft.com/office/word/2010/wordprocessingInk" xmlns:wne="http://schemas.microsoft.com/office/word/2006/wordml" xmlns:wps="http://schemas.microsoft.com/office/word/2010/wordprocessingShape" mc:Ignorable="w14 w15 w16se w16cid w16 w16cex w16sdtdh wp14">
   <w:p>
     <w:pPr>
       <w:pStyle w:val="Footer"/>
@@ -3553,7 +3935,7 @@
 </file>
 
 <file path=word/footer3.xml><?xml version="1.0" encoding="utf-8"?>
-<w:ftr xmlns:wpc="http://schemas.microsoft.com/office/word/2010/wordprocessingCanvas" xmlns:cx="http://schemas.microsoft.com/office/drawing/2014/chartex" xmlns:cx1="http://schemas.microsoft.com/office/drawing/2015/9/8/chartex" xmlns:cx2="http://schemas.microsoft.com/office/drawing/2015/10/21/chartex" xmlns:cx3="http://schemas.microsoft.com/office/drawing/2016/5/9/chartex" xmlns:cx4="http://schemas.microsoft.com/office/drawing/2016/5/10/chartex" xmlns:cx5="http://schemas.microsoft.com/office/drawing/2016/5/11/chartex" xmlns:cx6="http://schemas.microsoft.com/office/drawing/2016/5/12/chartex" xmlns:cx7="http://schemas.microsoft.com/office/drawing/2016/5/13/chartex" xmlns:cx8="http://schemas.microsoft.com/office/drawing/2016/5/14/chartex" xmlns:mc="http://schemas.openxmlformats.org/markup-compatibility/2006" xmlns:aink="http://schemas.microsoft.com/office/drawing/2016/ink" xmlns:am3d="http://schemas.microsoft.com/office/drawing/2017/model3d" xmlns:o="urn:schemas-microsoft-com:office:office" xmlns:r="http://schemas.openxmlformats.org/officeDocument/2006/relationships" xmlns:m="http://schemas.openxmlformats.org/officeDocument/2006/math" xmlns:v="urn:schemas-microsoft-com:vml" xmlns:wp14="http://schemas.microsoft.com/office/word/2010/wordprocessingDrawing" xmlns:wp="http://schemas.openxmlformats.org/drawingml/2006/wordprocessingDrawing" xmlns:w10="urn:schemas-microsoft-com:office:word" xmlns:w="http://schemas.openxmlformats.org/wordprocessingml/2006/main" xmlns:w14="http://schemas.microsoft.com/office/word/2010/wordml" xmlns:w15="http://schemas.microsoft.com/office/word/2012/wordml" xmlns:w16cex="http://schemas.microsoft.com/office/word/2018/wordml/cex" xmlns:w16cid="http://schemas.microsoft.com/office/word/2016/wordml/cid" xmlns:w16="http://schemas.microsoft.com/office/word/2018/wordml" xmlns:w16sdtdh="http://schemas.microsoft.com/office/word/2020/wordml/sdtdatahash" xmlns:w16se="http://schemas.microsoft.com/office/word/2015/wordml/symex" xmlns:wpg="http://schemas.microsoft.com/office/word/2010/wordprocessingGroup" xmlns:wpi="http://schemas.microsoft.com/office/word/2010/wordprocessingInk" xmlns:wne="http://schemas.microsoft.com/office/word/2006/wordml" xmlns:wps="http://schemas.microsoft.com/office/word/2010/wordprocessingShape" mc:Ignorable="w14 w15 w16se w16cid w16 w16cex w16sdtdh wp14">
+<w:ftr xmlns:wpc="http://schemas.microsoft.com/office/word/2010/wordprocessingCanvas" xmlns:cx="http://schemas.microsoft.com/office/drawing/2014/chartex" xmlns:cx1="http://schemas.microsoft.com/office/drawing/2015/9/8/chartex" xmlns:cx2="http://schemas.microsoft.com/office/drawing/2015/10/21/chartex" xmlns:cx3="http://schemas.microsoft.com/office/drawing/2016/5/9/chartex" xmlns:cx4="http://schemas.microsoft.com/office/drawing/2016/5/10/chartex" xmlns:cx5="http://schemas.microsoft.com/office/drawing/2016/5/11/chartex" xmlns:cx6="http://schemas.microsoft.com/office/drawing/2016/5/12/chartex" xmlns:cx7="http://schemas.microsoft.com/office/drawing/2016/5/13/chartex" xmlns:cx8="http://schemas.microsoft.com/office/drawing/2016/5/14/chartex" xmlns:mc="http://schemas.openxmlformats.org/markup-compatibility/2006" xmlns:aink="http://schemas.microsoft.com/office/drawing/2016/ink" xmlns:am3d="http://schemas.microsoft.com/office/drawing/2017/model3d" xmlns:o="urn:schemas-microsoft-com:office:office" xmlns:oel="http://schemas.microsoft.com/office/2019/extlst" xmlns:r="http://schemas.openxmlformats.org/officeDocument/2006/relationships" xmlns:m="http://schemas.openxmlformats.org/officeDocument/2006/math" xmlns:v="urn:schemas-microsoft-com:vml" xmlns:wp14="http://schemas.microsoft.com/office/word/2010/wordprocessingDrawing" xmlns:wp="http://schemas.openxmlformats.org/drawingml/2006/wordprocessingDrawing" xmlns:w10="urn:schemas-microsoft-com:office:word" xmlns:w="http://schemas.openxmlformats.org/wordprocessingml/2006/main" xmlns:w14="http://schemas.microsoft.com/office/word/2010/wordml" xmlns:w15="http://schemas.microsoft.com/office/word/2012/wordml" xmlns:w16cex="http://schemas.microsoft.com/office/word/2018/wordml/cex" xmlns:w16cid="http://schemas.microsoft.com/office/word/2016/wordml/cid" xmlns:w16="http://schemas.microsoft.com/office/word/2018/wordml" xmlns:w16sdtdh="http://schemas.microsoft.com/office/word/2020/wordml/sdtdatahash" xmlns:w16se="http://schemas.microsoft.com/office/word/2015/wordml/symex" xmlns:wpg="http://schemas.microsoft.com/office/word/2010/wordprocessingGroup" xmlns:wpi="http://schemas.microsoft.com/office/word/2010/wordprocessingInk" xmlns:wne="http://schemas.microsoft.com/office/word/2006/wordml" xmlns:wps="http://schemas.microsoft.com/office/word/2010/wordprocessingShape" mc:Ignorable="w14 w15 w16se w16cid w16 w16cex w16sdtdh wp14">
   <w:p>
     <w:pPr>
       <w:pStyle w:val="Footer"/>
@@ -3563,7 +3945,7 @@
 </file>
 
 <file path=word/footnotes.xml><?xml version="1.0" encoding="utf-8"?>
-<w:footnotes xmlns:wpc="http://schemas.microsoft.com/office/word/2010/wordprocessingCanvas" xmlns:cx="http://schemas.microsoft.com/office/drawing/2014/chartex" xmlns:cx1="http://schemas.microsoft.com/office/drawing/2015/9/8/chartex" xmlns:cx2="http://schemas.microsoft.com/office/drawing/2015/10/21/chartex" xmlns:cx3="http://schemas.microsoft.com/office/drawing/2016/5/9/chartex" xmlns:cx4="http://schemas.microsoft.com/office/drawing/2016/5/10/chartex" xmlns:cx5="http://schemas.microsoft.com/office/drawing/2016/5/11/chartex" xmlns:cx6="http://schemas.microsoft.com/office/drawing/2016/5/12/chartex" xmlns:cx7="http://schemas.microsoft.com/office/drawing/2016/5/13/chartex" xmlns:cx8="http://schemas.microsoft.com/office/drawing/2016/5/14/chartex" xmlns:mc="http://schemas.openxmlformats.org/markup-compatibility/2006" xmlns:aink="http://schemas.microsoft.com/office/drawing/2016/ink" xmlns:am3d="http://schemas.microsoft.com/office/drawing/2017/model3d" xmlns:o="urn:schemas-microsoft-com:office:office" xmlns:r="http://schemas.openxmlformats.org/officeDocument/2006/relationships" xmlns:m="http://schemas.openxmlformats.org/officeDocument/2006/math" xmlns:v="urn:schemas-microsoft-com:vml" xmlns:wp14="http://schemas.microsoft.com/office/word/2010/wordprocessingDrawing" xmlns:wp="http://schemas.openxmlformats.org/drawingml/2006/wordprocessingDrawing" xmlns:w10="urn:schemas-microsoft-com:office:word" xmlns:w="http://schemas.openxmlformats.org/wordprocessingml/2006/main" xmlns:w14="http://schemas.microsoft.com/office/word/2010/wordml" xmlns:w15="http://schemas.microsoft.com/office/word/2012/wordml" xmlns:w16cex="http://schemas.microsoft.com/office/word/2018/wordml/cex" xmlns:w16cid="http://schemas.microsoft.com/office/word/2016/wordml/cid" xmlns:w16="http://schemas.microsoft.com/office/word/2018/wordml" xmlns:w16sdtdh="http://schemas.microsoft.com/office/word/2020/wordml/sdtdatahash" xmlns:w16se="http://schemas.microsoft.com/office/word/2015/wordml/symex" xmlns:wpg="http://schemas.microsoft.com/office/word/2010/wordprocessingGroup" xmlns:wpi="http://schemas.microsoft.com/office/word/2010/wordprocessingInk" xmlns:wne="http://schemas.microsoft.com/office/word/2006/wordml" xmlns:wps="http://schemas.microsoft.com/office/word/2010/wordprocessingShape" mc:Ignorable="w14 w15 w16se w16cid w16 w16cex w16sdtdh wp14">
+<w:footnotes xmlns:wpc="http://schemas.microsoft.com/office/word/2010/wordprocessingCanvas" xmlns:cx="http://schemas.microsoft.com/office/drawing/2014/chartex" xmlns:cx1="http://schemas.microsoft.com/office/drawing/2015/9/8/chartex" xmlns:cx2="http://schemas.microsoft.com/office/drawing/2015/10/21/chartex" xmlns:cx3="http://schemas.microsoft.com/office/drawing/2016/5/9/chartex" xmlns:cx4="http://schemas.microsoft.com/office/drawing/2016/5/10/chartex" xmlns:cx5="http://schemas.microsoft.com/office/drawing/2016/5/11/chartex" xmlns:cx6="http://schemas.microsoft.com/office/drawing/2016/5/12/chartex" xmlns:cx7="http://schemas.microsoft.com/office/drawing/2016/5/13/chartex" xmlns:cx8="http://schemas.microsoft.com/office/drawing/2016/5/14/chartex" xmlns:mc="http://schemas.openxmlformats.org/markup-compatibility/2006" xmlns:aink="http://schemas.microsoft.com/office/drawing/2016/ink" xmlns:am3d="http://schemas.microsoft.com/office/drawing/2017/model3d" xmlns:o="urn:schemas-microsoft-com:office:office" xmlns:oel="http://schemas.microsoft.com/office/2019/extlst" xmlns:r="http://schemas.openxmlformats.org/officeDocument/2006/relationships" xmlns:m="http://schemas.openxmlformats.org/officeDocument/2006/math" xmlns:v="urn:schemas-microsoft-com:vml" xmlns:wp14="http://schemas.microsoft.com/office/word/2010/wordprocessingDrawing" xmlns:wp="http://schemas.openxmlformats.org/drawingml/2006/wordprocessingDrawing" xmlns:w10="urn:schemas-microsoft-com:office:word" xmlns:w="http://schemas.openxmlformats.org/wordprocessingml/2006/main" xmlns:w14="http://schemas.microsoft.com/office/word/2010/wordml" xmlns:w15="http://schemas.microsoft.com/office/word/2012/wordml" xmlns:w16cex="http://schemas.microsoft.com/office/word/2018/wordml/cex" xmlns:w16cid="http://schemas.microsoft.com/office/word/2016/wordml/cid" xmlns:w16="http://schemas.microsoft.com/office/word/2018/wordml" xmlns:w16sdtdh="http://schemas.microsoft.com/office/word/2020/wordml/sdtdatahash" xmlns:w16se="http://schemas.microsoft.com/office/word/2015/wordml/symex" xmlns:wpg="http://schemas.microsoft.com/office/word/2010/wordprocessingGroup" xmlns:wpi="http://schemas.microsoft.com/office/word/2010/wordprocessingInk" xmlns:wne="http://schemas.microsoft.com/office/word/2006/wordml" xmlns:wps="http://schemas.microsoft.com/office/word/2010/wordprocessingShape" mc:Ignorable="w14 w15 w16se w16cid w16 w16cex w16sdtdh wp14">
   <w:footnote w:type="separator" w:id="-1">
     <w:p>
       <w:pPr>
@@ -3588,7 +3970,7 @@
 </file>
 
 <file path=word/header1.xml><?xml version="1.0" encoding="utf-8"?>
-<w:hdr xmlns:wpc="http://schemas.microsoft.com/office/word/2010/wordprocessingCanvas" xmlns:cx="http://schemas.microsoft.com/office/drawing/2014/chartex" xmlns:cx1="http://schemas.microsoft.com/office/drawing/2015/9/8/chartex" xmlns:cx2="http://schemas.microsoft.com/office/drawing/2015/10/21/chartex" xmlns:cx3="http://schemas.microsoft.com/office/drawing/2016/5/9/chartex" xmlns:cx4="http://schemas.microsoft.com/office/drawing/2016/5/10/chartex" xmlns:cx5="http://schemas.microsoft.com/office/drawing/2016/5/11/chartex" xmlns:cx6="http://schemas.microsoft.com/office/drawing/2016/5/12/chartex" xmlns:cx7="http://schemas.microsoft.com/office/drawing/2016/5/13/chartex" xmlns:cx8="http://schemas.microsoft.com/office/drawing/2016/5/14/chartex" xmlns:mc="http://schemas.openxmlformats.org/markup-compatibility/2006" xmlns:aink="http://schemas.microsoft.com/office/drawing/2016/ink" xmlns:am3d="http://schemas.microsoft.com/office/drawing/2017/model3d" xmlns:o="urn:schemas-microsoft-com:office:office" xmlns:r="http://schemas.openxmlformats.org/officeDocument/2006/relationships" xmlns:m="http://schemas.openxmlformats.org/officeDocument/2006/math" xmlns:v="urn:schemas-microsoft-com:vml" xmlns:wp14="http://schemas.microsoft.com/office/word/2010/wordprocessingDrawing" xmlns:wp="http://schemas.openxmlformats.org/drawingml/2006/wordprocessingDrawing" xmlns:w10="urn:schemas-microsoft-com:office:word" xmlns:w="http://schemas.openxmlformats.org/wordprocessingml/2006/main" xmlns:w14="http://schemas.microsoft.com/office/word/2010/wordml" xmlns:w15="http://schemas.microsoft.com/office/word/2012/wordml" xmlns:w16cex="http://schemas.microsoft.com/office/word/2018/wordml/cex" xmlns:w16cid="http://schemas.microsoft.com/office/word/2016/wordml/cid" xmlns:w16="http://schemas.microsoft.com/office/word/2018/wordml" xmlns:w16sdtdh="http://schemas.microsoft.com/office/word/2020/wordml/sdtdatahash" xmlns:w16se="http://schemas.microsoft.com/office/word/2015/wordml/symex" xmlns:wpg="http://schemas.microsoft.com/office/word/2010/wordprocessingGroup" xmlns:wpi="http://schemas.microsoft.com/office/word/2010/wordprocessingInk" xmlns:wne="http://schemas.microsoft.com/office/word/2006/wordml" xmlns:wps="http://schemas.microsoft.com/office/word/2010/wordprocessingShape" mc:Ignorable="w14 w15 w16se w16cid w16 w16cex w16sdtdh wp14">
+<w:hdr xmlns:wpc="http://schemas.microsoft.com/office/word/2010/wordprocessingCanvas" xmlns:cx="http://schemas.microsoft.com/office/drawing/2014/chartex" xmlns:cx1="http://schemas.microsoft.com/office/drawing/2015/9/8/chartex" xmlns:cx2="http://schemas.microsoft.com/office/drawing/2015/10/21/chartex" xmlns:cx3="http://schemas.microsoft.com/office/drawing/2016/5/9/chartex" xmlns:cx4="http://schemas.microsoft.com/office/drawing/2016/5/10/chartex" xmlns:cx5="http://schemas.microsoft.com/office/drawing/2016/5/11/chartex" xmlns:cx6="http://schemas.microsoft.com/office/drawing/2016/5/12/chartex" xmlns:cx7="http://schemas.microsoft.com/office/drawing/2016/5/13/chartex" xmlns:cx8="http://schemas.microsoft.com/office/drawing/2016/5/14/chartex" xmlns:mc="http://schemas.openxmlformats.org/markup-compatibility/2006" xmlns:aink="http://schemas.microsoft.com/office/drawing/2016/ink" xmlns:am3d="http://schemas.microsoft.com/office/drawing/2017/model3d" xmlns:o="urn:schemas-microsoft-com:office:office" xmlns:oel="http://schemas.microsoft.com/office/2019/extlst" xmlns:r="http://schemas.openxmlformats.org/officeDocument/2006/relationships" xmlns:m="http://schemas.openxmlformats.org/officeDocument/2006/math" xmlns:v="urn:schemas-microsoft-com:vml" xmlns:wp14="http://schemas.microsoft.com/office/word/2010/wordprocessingDrawing" xmlns:wp="http://schemas.openxmlformats.org/drawingml/2006/wordprocessingDrawing" xmlns:w10="urn:schemas-microsoft-com:office:word" xmlns:w="http://schemas.openxmlformats.org/wordprocessingml/2006/main" xmlns:w14="http://schemas.microsoft.com/office/word/2010/wordml" xmlns:w15="http://schemas.microsoft.com/office/word/2012/wordml" xmlns:w16cex="http://schemas.microsoft.com/office/word/2018/wordml/cex" xmlns:w16cid="http://schemas.microsoft.com/office/word/2016/wordml/cid" xmlns:w16="http://schemas.microsoft.com/office/word/2018/wordml" xmlns:w16sdtdh="http://schemas.microsoft.com/office/word/2020/wordml/sdtdatahash" xmlns:w16se="http://schemas.microsoft.com/office/word/2015/wordml/symex" xmlns:wpg="http://schemas.microsoft.com/office/word/2010/wordprocessingGroup" xmlns:wpi="http://schemas.microsoft.com/office/word/2010/wordprocessingInk" xmlns:wne="http://schemas.microsoft.com/office/word/2006/wordml" xmlns:wps="http://schemas.microsoft.com/office/word/2010/wordprocessingShape" mc:Ignorable="w14 w15 w16se w16cid w16 w16cex w16sdtdh wp14">
   <w:p>
     <w:pPr>
       <w:pStyle w:val="Header"/>
@@ -3598,7 +3980,7 @@
 </file>
 
 <file path=word/header2.xml><?xml version="1.0" encoding="utf-8"?>
-<w:hdr xmlns:wpc="http://schemas.microsoft.com/office/word/2010/wordprocessingCanvas" xmlns:cx="http://schemas.microsoft.com/office/drawing/2014/chartex" xmlns:cx1="http://schemas.microsoft.com/office/drawing/2015/9/8/chartex" xmlns:cx2="http://schemas.microsoft.com/office/drawing/2015/10/21/chartex" xmlns:cx3="http://schemas.microsoft.com/office/drawing/2016/5/9/chartex" xmlns:cx4="http://schemas.microsoft.com/office/drawing/2016/5/10/chartex" xmlns:cx5="http://schemas.microsoft.com/office/drawing/2016/5/11/chartex" xmlns:cx6="http://schemas.microsoft.com/office/drawing/2016/5/12/chartex" xmlns:cx7="http://schemas.microsoft.com/office/drawing/2016/5/13/chartex" xmlns:cx8="http://schemas.microsoft.com/office/drawing/2016/5/14/chartex" xmlns:mc="http://schemas.openxmlformats.org/markup-compatibility/2006" xmlns:aink="http://schemas.microsoft.com/office/drawing/2016/ink" xmlns:am3d="http://schemas.microsoft.com/office/drawing/2017/model3d" xmlns:o="urn:schemas-microsoft-com:office:office" xmlns:r="http://schemas.openxmlformats.org/officeDocument/2006/relationships" xmlns:m="http://schemas.openxmlformats.org/officeDocument/2006/math" xmlns:v="urn:schemas-microsoft-com:vml" xmlns:wp14="http://schemas.microsoft.com/office/word/2010/wordprocessingDrawing" xmlns:wp="http://schemas.openxmlformats.org/drawingml/2006/wordprocessingDrawing" xmlns:w10="urn:schemas-microsoft-com:office:word" xmlns:w="http://schemas.openxmlformats.org/wordprocessingml/2006/main" xmlns:w14="http://schemas.microsoft.com/office/word/2010/wordml" xmlns:w15="http://schemas.microsoft.com/office/word/2012/wordml" xmlns:w16cex="http://schemas.microsoft.com/office/word/2018/wordml/cex" xmlns:w16cid="http://schemas.microsoft.com/office/word/2016/wordml/cid" xmlns:w16="http://schemas.microsoft.com/office/word/2018/wordml" xmlns:w16sdtdh="http://schemas.microsoft.com/office/word/2020/wordml/sdtdatahash" xmlns:w16se="http://schemas.microsoft.com/office/word/2015/wordml/symex" xmlns:wpg="http://schemas.microsoft.com/office/word/2010/wordprocessingGroup" xmlns:wpi="http://schemas.microsoft.com/office/word/2010/wordprocessingInk" xmlns:wne="http://schemas.microsoft.com/office/word/2006/wordml" xmlns:wps="http://schemas.microsoft.com/office/word/2010/wordprocessingShape" mc:Ignorable="w14 w15 w16se w16cid w16 w16cex w16sdtdh wp14">
+<w:hdr xmlns:wpc="http://schemas.microsoft.com/office/word/2010/wordprocessingCanvas" xmlns:cx="http://schemas.microsoft.com/office/drawing/2014/chartex" xmlns:cx1="http://schemas.microsoft.com/office/drawing/2015/9/8/chartex" xmlns:cx2="http://schemas.microsoft.com/office/drawing/2015/10/21/chartex" xmlns:cx3="http://schemas.microsoft.com/office/drawing/2016/5/9/chartex" xmlns:cx4="http://schemas.microsoft.com/office/drawing/2016/5/10/chartex" xmlns:cx5="http://schemas.microsoft.com/office/drawing/2016/5/11/chartex" xmlns:cx6="http://schemas.microsoft.com/office/drawing/2016/5/12/chartex" xmlns:cx7="http://schemas.microsoft.com/office/drawing/2016/5/13/chartex" xmlns:cx8="http://schemas.microsoft.com/office/drawing/2016/5/14/chartex" xmlns:mc="http://schemas.openxmlformats.org/markup-compatibility/2006" xmlns:aink="http://schemas.microsoft.com/office/drawing/2016/ink" xmlns:am3d="http://schemas.microsoft.com/office/drawing/2017/model3d" xmlns:o="urn:schemas-microsoft-com:office:office" xmlns:oel="http://schemas.microsoft.com/office/2019/extlst" xmlns:r="http://schemas.openxmlformats.org/officeDocument/2006/relationships" xmlns:m="http://schemas.openxmlformats.org/officeDocument/2006/math" xmlns:v="urn:schemas-microsoft-com:vml" xmlns:wp14="http://schemas.microsoft.com/office/word/2010/wordprocessingDrawing" xmlns:wp="http://schemas.openxmlformats.org/drawingml/2006/wordprocessingDrawing" xmlns:w10="urn:schemas-microsoft-com:office:word" xmlns:w="http://schemas.openxmlformats.org/wordprocessingml/2006/main" xmlns:w14="http://schemas.microsoft.com/office/word/2010/wordml" xmlns:w15="http://schemas.microsoft.com/office/word/2012/wordml" xmlns:w16cex="http://schemas.microsoft.com/office/word/2018/wordml/cex" xmlns:w16cid="http://schemas.microsoft.com/office/word/2016/wordml/cid" xmlns:w16="http://schemas.microsoft.com/office/word/2018/wordml" xmlns:w16sdtdh="http://schemas.microsoft.com/office/word/2020/wordml/sdtdatahash" xmlns:w16se="http://schemas.microsoft.com/office/word/2015/wordml/symex" xmlns:wpg="http://schemas.microsoft.com/office/word/2010/wordprocessingGroup" xmlns:wpi="http://schemas.microsoft.com/office/word/2010/wordprocessingInk" xmlns:wne="http://schemas.microsoft.com/office/word/2006/wordml" xmlns:wps="http://schemas.microsoft.com/office/word/2010/wordprocessingShape" mc:Ignorable="w14 w15 w16se w16cid w16 w16cex w16sdtdh wp14">
   <w:p>
     <w:pPr>
       <w:pStyle w:val="Header"/>
@@ -3639,7 +4021,7 @@
 </file>
 
 <file path=word/header3.xml><?xml version="1.0" encoding="utf-8"?>
-<w:hdr xmlns:wpc="http://schemas.microsoft.com/office/word/2010/wordprocessingCanvas" xmlns:cx="http://schemas.microsoft.com/office/drawing/2014/chartex" xmlns:cx1="http://schemas.microsoft.com/office/drawing/2015/9/8/chartex" xmlns:cx2="http://schemas.microsoft.com/office/drawing/2015/10/21/chartex" xmlns:cx3="http://schemas.microsoft.com/office/drawing/2016/5/9/chartex" xmlns:cx4="http://schemas.microsoft.com/office/drawing/2016/5/10/chartex" xmlns:cx5="http://schemas.microsoft.com/office/drawing/2016/5/11/chartex" xmlns:cx6="http://schemas.microsoft.com/office/drawing/2016/5/12/chartex" xmlns:cx7="http://schemas.microsoft.com/office/drawing/2016/5/13/chartex" xmlns:cx8="http://schemas.microsoft.com/office/drawing/2016/5/14/chartex" xmlns:mc="http://schemas.openxmlformats.org/markup-compatibility/2006" xmlns:aink="http://schemas.microsoft.com/office/drawing/2016/ink" xmlns:am3d="http://schemas.microsoft.com/office/drawing/2017/model3d" xmlns:o="urn:schemas-microsoft-com:office:office" xmlns:r="http://schemas.openxmlformats.org/officeDocument/2006/relationships" xmlns:m="http://schemas.openxmlformats.org/officeDocument/2006/math" xmlns:v="urn:schemas-microsoft-com:vml" xmlns:wp14="http://schemas.microsoft.com/office/word/2010/wordprocessingDrawing" xmlns:wp="http://schemas.openxmlformats.org/drawingml/2006/wordprocessingDrawing" xmlns:w10="urn:schemas-microsoft-com:office:word" xmlns:w="http://schemas.openxmlformats.org/wordprocessingml/2006/main" xmlns:w14="http://schemas.microsoft.com/office/word/2010/wordml" xmlns:w15="http://schemas.microsoft.com/office/word/2012/wordml" xmlns:w16cex="http://schemas.microsoft.com/office/word/2018/wordml/cex" xmlns:w16cid="http://schemas.microsoft.com/office/word/2016/wordml/cid" xmlns:w16="http://schemas.microsoft.com/office/word/2018/wordml" xmlns:w16sdtdh="http://schemas.microsoft.com/office/word/2020/wordml/sdtdatahash" xmlns:w16se="http://schemas.microsoft.com/office/word/2015/wordml/symex" xmlns:wpg="http://schemas.microsoft.com/office/word/2010/wordprocessingGroup" xmlns:wpi="http://schemas.microsoft.com/office/word/2010/wordprocessingInk" xmlns:wne="http://schemas.microsoft.com/office/word/2006/wordml" xmlns:wps="http://schemas.microsoft.com/office/word/2010/wordprocessingShape" mc:Ignorable="w14 w15 w16se w16cid w16 w16cex w16sdtdh wp14">
+<w:hdr xmlns:wpc="http://schemas.microsoft.com/office/word/2010/wordprocessingCanvas" xmlns:cx="http://schemas.microsoft.com/office/drawing/2014/chartex" xmlns:cx1="http://schemas.microsoft.com/office/drawing/2015/9/8/chartex" xmlns:cx2="http://schemas.microsoft.com/office/drawing/2015/10/21/chartex" xmlns:cx3="http://schemas.microsoft.com/office/drawing/2016/5/9/chartex" xmlns:cx4="http://schemas.microsoft.com/office/drawing/2016/5/10/chartex" xmlns:cx5="http://schemas.microsoft.com/office/drawing/2016/5/11/chartex" xmlns:cx6="http://schemas.microsoft.com/office/drawing/2016/5/12/chartex" xmlns:cx7="http://schemas.microsoft.com/office/drawing/2016/5/13/chartex" xmlns:cx8="http://schemas.microsoft.com/office/drawing/2016/5/14/chartex" xmlns:mc="http://schemas.openxmlformats.org/markup-compatibility/2006" xmlns:aink="http://schemas.microsoft.com/office/drawing/2016/ink" xmlns:am3d="http://schemas.microsoft.com/office/drawing/2017/model3d" xmlns:o="urn:schemas-microsoft-com:office:office" xmlns:oel="http://schemas.microsoft.com/office/2019/extlst" xmlns:r="http://schemas.openxmlformats.org/officeDocument/2006/relationships" xmlns:m="http://schemas.openxmlformats.org/officeDocument/2006/math" xmlns:v="urn:schemas-microsoft-com:vml" xmlns:wp14="http://schemas.microsoft.com/office/word/2010/wordprocessingDrawing" xmlns:wp="http://schemas.openxmlformats.org/drawingml/2006/wordprocessingDrawing" xmlns:w10="urn:schemas-microsoft-com:office:word" xmlns:w="http://schemas.openxmlformats.org/wordprocessingml/2006/main" xmlns:w14="http://schemas.microsoft.com/office/word/2010/wordml" xmlns:w15="http://schemas.microsoft.com/office/word/2012/wordml" xmlns:w16cex="http://schemas.microsoft.com/office/word/2018/wordml/cex" xmlns:w16cid="http://schemas.microsoft.com/office/word/2016/wordml/cid" xmlns:w16="http://schemas.microsoft.com/office/word/2018/wordml" xmlns:w16sdtdh="http://schemas.microsoft.com/office/word/2020/wordml/sdtdatahash" xmlns:w16se="http://schemas.microsoft.com/office/word/2015/wordml/symex" xmlns:wpg="http://schemas.microsoft.com/office/word/2010/wordprocessingGroup" xmlns:wpi="http://schemas.microsoft.com/office/word/2010/wordprocessingInk" xmlns:wne="http://schemas.microsoft.com/office/word/2006/wordml" xmlns:wps="http://schemas.microsoft.com/office/word/2010/wordprocessingShape" mc:Ignorable="w14 w15 w16se w16cid w16 w16cex w16sdtdh wp14">
   <w:p>
     <w:pPr>
       <w:pStyle w:val="Header"/>
@@ -3649,7 +4031,7 @@
 </file>
 
 <file path=word/numbering.xml><?xml version="1.0" encoding="utf-8"?>
-<w:numbering xmlns:wpc="http://schemas.microsoft.com/office/word/2010/wordprocessingCanvas" xmlns:cx="http://schemas.microsoft.com/office/drawing/2014/chartex" xmlns:cx1="http://schemas.microsoft.com/office/drawing/2015/9/8/chartex" xmlns:cx2="http://schemas.microsoft.com/office/drawing/2015/10/21/chartex" xmlns:cx3="http://schemas.microsoft.com/office/drawing/2016/5/9/chartex" xmlns:cx4="http://schemas.microsoft.com/office/drawing/2016/5/10/chartex" xmlns:cx5="http://schemas.microsoft.com/office/drawing/2016/5/11/chartex" xmlns:cx6="http://schemas.microsoft.com/office/drawing/2016/5/12/chartex" xmlns:cx7="http://schemas.microsoft.com/office/drawing/2016/5/13/chartex" xmlns:cx8="http://schemas.microsoft.com/office/drawing/2016/5/14/chartex" xmlns:mc="http://schemas.openxmlformats.org/markup-compatibility/2006" xmlns:aink="http://schemas.microsoft.com/office/drawing/2016/ink" xmlns:am3d="http://schemas.microsoft.com/office/drawing/2017/model3d" xmlns:o="urn:schemas-microsoft-com:office:office" xmlns:r="http://schemas.openxmlformats.org/officeDocument/2006/relationships" xmlns:m="http://schemas.openxmlformats.org/officeDocument/2006/math" xmlns:v="urn:schemas-microsoft-com:vml" xmlns:wp14="http://schemas.microsoft.com/office/word/2010/wordprocessingDrawing" xmlns:wp="http://schemas.openxmlformats.org/drawingml/2006/wordprocessingDrawing" xmlns:w10="urn:schemas-microsoft-com:office:word" xmlns:w="http://schemas.openxmlformats.org/wordprocessingml/2006/main" xmlns:w14="http://schemas.microsoft.com/office/word/2010/wordml" xmlns:w15="http://schemas.microsoft.com/office/word/2012/wordml" xmlns:w16cex="http://schemas.microsoft.com/office/word/2018/wordml/cex" xmlns:w16cid="http://schemas.microsoft.com/office/word/2016/wordml/cid" xmlns:w16="http://schemas.microsoft.com/office/word/2018/wordml" xmlns:w16sdtdh="http://schemas.microsoft.com/office/word/2020/wordml/sdtdatahash" xmlns:w16se="http://schemas.microsoft.com/office/word/2015/wordml/symex" xmlns:wpg="http://schemas.microsoft.com/office/word/2010/wordprocessingGroup" xmlns:wpi="http://schemas.microsoft.com/office/word/2010/wordprocessingInk" xmlns:wne="http://schemas.microsoft.com/office/word/2006/wordml" xmlns:wps="http://schemas.microsoft.com/office/word/2010/wordprocessingShape" mc:Ignorable="w14 w15 w16se w16cid w16 w16cex w16sdtdh wp14">
+<w:numbering xmlns:wpc="http://schemas.microsoft.com/office/word/2010/wordprocessingCanvas" xmlns:cx="http://schemas.microsoft.com/office/drawing/2014/chartex" xmlns:cx1="http://schemas.microsoft.com/office/drawing/2015/9/8/chartex" xmlns:cx2="http://schemas.microsoft.com/office/drawing/2015/10/21/chartex" xmlns:cx3="http://schemas.microsoft.com/office/drawing/2016/5/9/chartex" xmlns:cx4="http://schemas.microsoft.com/office/drawing/2016/5/10/chartex" xmlns:cx5="http://schemas.microsoft.com/office/drawing/2016/5/11/chartex" xmlns:cx6="http://schemas.microsoft.com/office/drawing/2016/5/12/chartex" xmlns:cx7="http://schemas.microsoft.com/office/drawing/2016/5/13/chartex" xmlns:cx8="http://schemas.microsoft.com/office/drawing/2016/5/14/chartex" xmlns:mc="http://schemas.openxmlformats.org/markup-compatibility/2006" xmlns:aink="http://schemas.microsoft.com/office/drawing/2016/ink" xmlns:am3d="http://schemas.microsoft.com/office/drawing/2017/model3d" xmlns:o="urn:schemas-microsoft-com:office:office" xmlns:oel="http://schemas.microsoft.com/office/2019/extlst" xmlns:r="http://schemas.openxmlformats.org/officeDocument/2006/relationships" xmlns:m="http://schemas.openxmlformats.org/officeDocument/2006/math" xmlns:v="urn:schemas-microsoft-com:vml" xmlns:wp14="http://schemas.microsoft.com/office/word/2010/wordprocessingDrawing" xmlns:wp="http://schemas.openxmlformats.org/drawingml/2006/wordprocessingDrawing" xmlns:w10="urn:schemas-microsoft-com:office:word" xmlns:w="http://schemas.openxmlformats.org/wordprocessingml/2006/main" xmlns:w14="http://schemas.microsoft.com/office/word/2010/wordml" xmlns:w15="http://schemas.microsoft.com/office/word/2012/wordml" xmlns:w16cex="http://schemas.microsoft.com/office/word/2018/wordml/cex" xmlns:w16cid="http://schemas.microsoft.com/office/word/2016/wordml/cid" xmlns:w16="http://schemas.microsoft.com/office/word/2018/wordml" xmlns:w16sdtdh="http://schemas.microsoft.com/office/word/2020/wordml/sdtdatahash" xmlns:w16se="http://schemas.microsoft.com/office/word/2015/wordml/symex" xmlns:wpg="http://schemas.microsoft.com/office/word/2010/wordprocessingGroup" xmlns:wpi="http://schemas.microsoft.com/office/word/2010/wordprocessingInk" xmlns:wne="http://schemas.microsoft.com/office/word/2006/wordml" xmlns:wps="http://schemas.microsoft.com/office/word/2010/wordprocessingShape" mc:Ignorable="w14 w15 w16se w16cid w16 w16cex w16sdtdh wp14">
   <w:abstractNum w:abstractNumId="0" w15:restartNumberingAfterBreak="0">
     <w:nsid w:val="00876C21"/>
     <w:multiLevelType w:val="hybridMultilevel"/>
@@ -4538,34 +4920,34 @@
       </w:pPr>
     </w:lvl>
   </w:abstractNum>
-  <w:num w:numId="1">
+  <w:num w:numId="1" w16cid:durableId="643120419">
     <w:abstractNumId w:val="7"/>
   </w:num>
-  <w:num w:numId="2">
+  <w:num w:numId="2" w16cid:durableId="205917096">
     <w:abstractNumId w:val="5"/>
   </w:num>
-  <w:num w:numId="3">
+  <w:num w:numId="3" w16cid:durableId="1675690849">
     <w:abstractNumId w:val="3"/>
   </w:num>
-  <w:num w:numId="4">
+  <w:num w:numId="4" w16cid:durableId="629435231">
     <w:abstractNumId w:val="6"/>
   </w:num>
-  <w:num w:numId="5">
+  <w:num w:numId="5" w16cid:durableId="67116106">
     <w:abstractNumId w:val="0"/>
   </w:num>
-  <w:num w:numId="6">
+  <w:num w:numId="6" w16cid:durableId="1157455389">
     <w:abstractNumId w:val="8"/>
   </w:num>
-  <w:num w:numId="7">
+  <w:num w:numId="7" w16cid:durableId="704135690">
     <w:abstractNumId w:val="9"/>
   </w:num>
-  <w:num w:numId="8">
+  <w:num w:numId="8" w16cid:durableId="253319619">
     <w:abstractNumId w:val="2"/>
   </w:num>
-  <w:num w:numId="9">
+  <w:num w:numId="9" w16cid:durableId="1078403537">
     <w:abstractNumId w:val="4"/>
   </w:num>
-  <w:num w:numId="10">
+  <w:num w:numId="10" w16cid:durableId="216861734">
     <w:abstractNumId w:val="1"/>
   </w:num>
   <w:numIdMacAtCleanup w:val="3"/>

</xml_diff>